<commit_message>
add something in 1031
</commit_message>
<xml_diff>
--- a/05 常用工具/docker/docker.docx
+++ b/05 常用工具/docker/docker.docx
@@ -6,7 +6,6 @@
       <w:pPr>
         <w:pStyle w:val="1"/>
         <w:rPr>
-          <w:rFonts w:hint="eastAsia"/>
           <w:sz w:val="30"/>
           <w:szCs w:val="30"/>
         </w:rPr>
@@ -71,11 +70,13 @@
     </w:p>
     <w:p>
       <w:pPr>
-        <w:pStyle w:val="1"/>
-        <w:rPr>
-          <w:sz w:val="30"/>
-          <w:szCs w:val="30"/>
-        </w:rPr>
+        <w:rPr>
+          <w:rFonts w:hint="eastAsia"/>
+        </w:rPr>
+      </w:pPr>
+    </w:p>
+    <w:p>
+      <w:pPr>
         <w:sectPr>
           <w:pgSz w:w="11906" w:h="16838"/>
           <w:pgMar w:top="1440" w:right="1800" w:bottom="1440" w:left="1800" w:header="851" w:footer="992" w:gutter="0"/>
@@ -88,7 +89,6 @@
       <w:pPr>
         <w:pStyle w:val="1"/>
         <w:rPr>
-          <w:rFonts w:hint="eastAsia"/>
           <w:sz w:val="30"/>
           <w:szCs w:val="30"/>
         </w:rPr>
@@ -134,6 +134,13 @@
         </w:rPr>
         <w:t>核心概念和安装配置</w:t>
       </w:r>
+    </w:p>
+    <w:p>
+      <w:pPr>
+        <w:rPr>
+          <w:rFonts w:hint="eastAsia"/>
+        </w:rPr>
+      </w:pPr>
     </w:p>
     <w:p>
       <w:pPr>
@@ -221,11 +228,1443 @@
     </w:p>
     <w:p>
       <w:pPr>
-        <w:pStyle w:val="1"/>
-        <w:rPr>
-          <w:sz w:val="30"/>
-          <w:szCs w:val="30"/>
-        </w:rPr>
+        <w:pStyle w:val="2"/>
+        <w:rPr>
+          <w:rFonts w:hint="eastAsia"/>
+          <w:sz w:val="28"/>
+        </w:rPr>
+      </w:pPr>
+      <w:r>
+        <w:rPr>
+          <w:rFonts w:hint="eastAsia"/>
+          <w:sz w:val="28"/>
+        </w:rPr>
+        <w:t xml:space="preserve">3.1 </w:t>
+      </w:r>
+      <w:r>
+        <w:rPr>
+          <w:rFonts w:hint="eastAsia"/>
+          <w:sz w:val="28"/>
+        </w:rPr>
+        <w:t>获取镜像</w:t>
+      </w:r>
+    </w:p>
+    <w:p>
+      <w:pPr>
+        <w:rPr>
+          <w:rFonts w:hint="eastAsia"/>
+        </w:rPr>
+      </w:pPr>
+      <w:proofErr w:type="spellStart"/>
+      <w:proofErr w:type="gramStart"/>
+      <w:r>
+        <w:t>docker</w:t>
+      </w:r>
+      <w:proofErr w:type="spellEnd"/>
+      <w:proofErr w:type="gramEnd"/>
+      <w:r>
+        <w:rPr>
+          <w:rFonts w:hint="eastAsia"/>
+        </w:rPr>
+        <w:t xml:space="preserve"> [image] pull NAME:[:TAG]</w:t>
+      </w:r>
+    </w:p>
+    <w:p>
+      <w:pPr>
+        <w:pStyle w:val="2"/>
+        <w:rPr>
+          <w:rFonts w:hint="eastAsia"/>
+          <w:sz w:val="28"/>
+        </w:rPr>
+      </w:pPr>
+      <w:r>
+        <w:rPr>
+          <w:rFonts w:hint="eastAsia"/>
+          <w:sz w:val="28"/>
+        </w:rPr>
+        <w:t>3.</w:t>
+      </w:r>
+      <w:r>
+        <w:rPr>
+          <w:rFonts w:hint="eastAsia"/>
+          <w:sz w:val="28"/>
+        </w:rPr>
+        <w:t>2</w:t>
+      </w:r>
+      <w:r>
+        <w:rPr>
+          <w:rFonts w:hint="eastAsia"/>
+          <w:sz w:val="28"/>
+        </w:rPr>
+        <w:t xml:space="preserve"> </w:t>
+      </w:r>
+      <w:r>
+        <w:rPr>
+          <w:rFonts w:hint="eastAsia"/>
+          <w:sz w:val="28"/>
+        </w:rPr>
+        <w:t>查看</w:t>
+      </w:r>
+      <w:r>
+        <w:rPr>
+          <w:rFonts w:hint="eastAsia"/>
+          <w:sz w:val="28"/>
+        </w:rPr>
+        <w:t>镜像</w:t>
+      </w:r>
+      <w:r>
+        <w:rPr>
+          <w:rFonts w:hint="eastAsia"/>
+          <w:sz w:val="28"/>
+        </w:rPr>
+        <w:t>信息</w:t>
+      </w:r>
+    </w:p>
+    <w:p>
+      <w:pPr>
+        <w:rPr>
+          <w:rFonts w:hint="eastAsia"/>
+        </w:rPr>
+      </w:pPr>
+      <w:r>
+        <w:rPr>
+          <w:rFonts w:hint="eastAsia"/>
+        </w:rPr>
+        <w:t>1.</w:t>
+      </w:r>
+      <w:r>
+        <w:rPr>
+          <w:rFonts w:hint="eastAsia"/>
+        </w:rPr>
+        <w:t>使用</w:t>
+      </w:r>
+      <w:r>
+        <w:rPr>
+          <w:rFonts w:hint="eastAsia"/>
+        </w:rPr>
+        <w:t>images</w:t>
+      </w:r>
+      <w:r>
+        <w:rPr>
+          <w:rFonts w:hint="eastAsia"/>
+        </w:rPr>
+        <w:t>命令列出镜像</w:t>
+      </w:r>
+    </w:p>
+    <w:p>
+      <w:pPr>
+        <w:rPr>
+          <w:rFonts w:hint="eastAsia"/>
+        </w:rPr>
+      </w:pPr>
+      <w:proofErr w:type="spellStart"/>
+      <w:proofErr w:type="gramStart"/>
+      <w:r>
+        <w:rPr>
+          <w:rFonts w:hint="eastAsia"/>
+        </w:rPr>
+        <w:t>docker</w:t>
+      </w:r>
+      <w:proofErr w:type="spellEnd"/>
+      <w:proofErr w:type="gramEnd"/>
+      <w:r>
+        <w:rPr>
+          <w:rFonts w:hint="eastAsia"/>
+        </w:rPr>
+        <w:t xml:space="preserve"> images</w:t>
+      </w:r>
+    </w:p>
+    <w:p>
+      <w:pPr>
+        <w:rPr>
+          <w:rFonts w:hint="eastAsia"/>
+        </w:rPr>
+      </w:pPr>
+      <w:proofErr w:type="spellStart"/>
+      <w:proofErr w:type="gramStart"/>
+      <w:r>
+        <w:rPr>
+          <w:rFonts w:hint="eastAsia"/>
+        </w:rPr>
+        <w:t>docker</w:t>
+      </w:r>
+      <w:proofErr w:type="spellEnd"/>
+      <w:proofErr w:type="gramEnd"/>
+      <w:r>
+        <w:rPr>
+          <w:rFonts w:hint="eastAsia"/>
+        </w:rPr>
+        <w:t xml:space="preserve"> image </w:t>
+      </w:r>
+      <w:proofErr w:type="spellStart"/>
+      <w:r>
+        <w:rPr>
+          <w:rFonts w:hint="eastAsia"/>
+        </w:rPr>
+        <w:t>ls</w:t>
+      </w:r>
+      <w:proofErr w:type="spellEnd"/>
+    </w:p>
+    <w:p>
+      <w:pPr>
+        <w:rPr>
+          <w:rFonts w:hint="eastAsia"/>
+        </w:rPr>
+      </w:pPr>
+    </w:p>
+    <w:p>
+      <w:pPr>
+        <w:rPr>
+          <w:rFonts w:hint="eastAsia"/>
+        </w:rPr>
+      </w:pPr>
+      <w:r>
+        <w:rPr>
+          <w:rFonts w:hint="eastAsia"/>
+        </w:rPr>
+        <w:t>2.</w:t>
+      </w:r>
+      <w:r>
+        <w:rPr>
+          <w:rFonts w:hint="eastAsia"/>
+        </w:rPr>
+        <w:t>使用</w:t>
+      </w:r>
+      <w:r>
+        <w:rPr>
+          <w:rFonts w:hint="eastAsia"/>
+        </w:rPr>
+        <w:t>tag</w:t>
+      </w:r>
+      <w:r>
+        <w:rPr>
+          <w:rFonts w:hint="eastAsia"/>
+        </w:rPr>
+        <w:t>添加镜像标签</w:t>
+      </w:r>
+    </w:p>
+    <w:p>
+      <w:pPr>
+        <w:rPr>
+          <w:rFonts w:hint="eastAsia"/>
+        </w:rPr>
+      </w:pPr>
+      <w:proofErr w:type="spellStart"/>
+      <w:proofErr w:type="gramStart"/>
+      <w:r>
+        <w:t>docker</w:t>
+      </w:r>
+      <w:proofErr w:type="spellEnd"/>
+      <w:proofErr w:type="gramEnd"/>
+      <w:r>
+        <w:rPr>
+          <w:rFonts w:hint="eastAsia"/>
+        </w:rPr>
+        <w:t xml:space="preserve"> tag NAME:TAG NEW_NAME:NEW_TAG</w:t>
+      </w:r>
+    </w:p>
+    <w:p>
+      <w:pPr>
+        <w:rPr>
+          <w:rFonts w:hint="eastAsia"/>
+        </w:rPr>
+      </w:pPr>
+    </w:p>
+    <w:p>
+      <w:pPr>
+        <w:rPr>
+          <w:rFonts w:hint="eastAsia"/>
+        </w:rPr>
+      </w:pPr>
+      <w:r>
+        <w:rPr>
+          <w:rFonts w:hint="eastAsia"/>
+        </w:rPr>
+        <w:t>3.</w:t>
+      </w:r>
+      <w:r>
+        <w:rPr>
+          <w:rFonts w:hint="eastAsia"/>
+        </w:rPr>
+        <w:t>使用</w:t>
+      </w:r>
+      <w:r>
+        <w:rPr>
+          <w:rFonts w:hint="eastAsia"/>
+        </w:rPr>
+        <w:t>inspect</w:t>
+      </w:r>
+      <w:r>
+        <w:rPr>
+          <w:rFonts w:hint="eastAsia"/>
+        </w:rPr>
+        <w:t>查看详细信息</w:t>
+      </w:r>
+    </w:p>
+    <w:p>
+      <w:pPr>
+        <w:rPr>
+          <w:rFonts w:hint="eastAsia"/>
+        </w:rPr>
+      </w:pPr>
+      <w:proofErr w:type="spellStart"/>
+      <w:proofErr w:type="gramStart"/>
+      <w:r>
+        <w:rPr>
+          <w:rFonts w:hint="eastAsia"/>
+        </w:rPr>
+        <w:t>docker</w:t>
+      </w:r>
+      <w:proofErr w:type="spellEnd"/>
+      <w:proofErr w:type="gramEnd"/>
+      <w:r>
+        <w:rPr>
+          <w:rFonts w:hint="eastAsia"/>
+        </w:rPr>
+        <w:t xml:space="preserve"> [image] inspect NAME:TAG</w:t>
+      </w:r>
+    </w:p>
+    <w:p>
+      <w:pPr>
+        <w:rPr>
+          <w:rFonts w:hint="eastAsia"/>
+        </w:rPr>
+      </w:pPr>
+    </w:p>
+    <w:p>
+      <w:pPr>
+        <w:rPr>
+          <w:rFonts w:hint="eastAsia"/>
+        </w:rPr>
+      </w:pPr>
+      <w:r>
+        <w:rPr>
+          <w:rFonts w:hint="eastAsia"/>
+        </w:rPr>
+        <w:t>4.</w:t>
+      </w:r>
+      <w:r>
+        <w:rPr>
+          <w:rFonts w:hint="eastAsia"/>
+        </w:rPr>
+        <w:t>使用</w:t>
+      </w:r>
+      <w:r>
+        <w:rPr>
+          <w:rFonts w:hint="eastAsia"/>
+        </w:rPr>
+        <w:t>history</w:t>
+      </w:r>
+      <w:r>
+        <w:rPr>
+          <w:rFonts w:hint="eastAsia"/>
+        </w:rPr>
+        <w:t>查看镜像历史</w:t>
+      </w:r>
+    </w:p>
+    <w:p>
+      <w:pPr>
+        <w:rPr>
+          <w:rFonts w:hint="eastAsia"/>
+        </w:rPr>
+      </w:pPr>
+      <w:proofErr w:type="spellStart"/>
+      <w:proofErr w:type="gramStart"/>
+      <w:r>
+        <w:rPr>
+          <w:rFonts w:hint="eastAsia"/>
+        </w:rPr>
+        <w:t>docker</w:t>
+      </w:r>
+      <w:proofErr w:type="spellEnd"/>
+      <w:proofErr w:type="gramEnd"/>
+      <w:r>
+        <w:rPr>
+          <w:rFonts w:hint="eastAsia"/>
+        </w:rPr>
+        <w:t xml:space="preserve"> history NAME:TAG</w:t>
+      </w:r>
+    </w:p>
+    <w:p>
+      <w:pPr>
+        <w:pStyle w:val="2"/>
+        <w:rPr>
+          <w:rFonts w:hint="eastAsia"/>
+          <w:sz w:val="28"/>
+        </w:rPr>
+      </w:pPr>
+      <w:r>
+        <w:rPr>
+          <w:rFonts w:hint="eastAsia"/>
+          <w:sz w:val="28"/>
+        </w:rPr>
+        <w:t>3.</w:t>
+      </w:r>
+      <w:r>
+        <w:rPr>
+          <w:rFonts w:hint="eastAsia"/>
+          <w:sz w:val="28"/>
+        </w:rPr>
+        <w:t>3</w:t>
+      </w:r>
+      <w:r>
+        <w:rPr>
+          <w:rFonts w:hint="eastAsia"/>
+          <w:sz w:val="28"/>
+        </w:rPr>
+        <w:t xml:space="preserve"> </w:t>
+      </w:r>
+      <w:r>
+        <w:rPr>
+          <w:rFonts w:hint="eastAsia"/>
+          <w:sz w:val="28"/>
+        </w:rPr>
+        <w:t>搜寻镜像</w:t>
+      </w:r>
+    </w:p>
+    <w:p>
+      <w:pPr>
+        <w:rPr>
+          <w:rFonts w:hint="eastAsia"/>
+        </w:rPr>
+      </w:pPr>
+      <w:proofErr w:type="spellStart"/>
+      <w:proofErr w:type="gramStart"/>
+      <w:r>
+        <w:rPr>
+          <w:rFonts w:hint="eastAsia"/>
+        </w:rPr>
+        <w:t>docker</w:t>
+      </w:r>
+      <w:proofErr w:type="spellEnd"/>
+      <w:proofErr w:type="gramEnd"/>
+      <w:r>
+        <w:rPr>
+          <w:rFonts w:hint="eastAsia"/>
+        </w:rPr>
+        <w:t xml:space="preserve"> search [option] keyword</w:t>
+      </w:r>
+    </w:p>
+    <w:p>
+      <w:pPr>
+        <w:pStyle w:val="2"/>
+        <w:rPr>
+          <w:rFonts w:hint="eastAsia"/>
+          <w:sz w:val="28"/>
+        </w:rPr>
+      </w:pPr>
+      <w:r>
+        <w:rPr>
+          <w:rFonts w:hint="eastAsia"/>
+          <w:sz w:val="28"/>
+        </w:rPr>
+        <w:t>3.</w:t>
+      </w:r>
+      <w:r>
+        <w:rPr>
+          <w:rFonts w:hint="eastAsia"/>
+          <w:sz w:val="28"/>
+        </w:rPr>
+        <w:t>4</w:t>
+      </w:r>
+      <w:r>
+        <w:rPr>
+          <w:rFonts w:hint="eastAsia"/>
+          <w:sz w:val="28"/>
+        </w:rPr>
+        <w:t xml:space="preserve"> </w:t>
+      </w:r>
+      <w:r>
+        <w:rPr>
+          <w:rFonts w:hint="eastAsia"/>
+          <w:sz w:val="28"/>
+        </w:rPr>
+        <w:t>删除和清理镜像</w:t>
+      </w:r>
+    </w:p>
+    <w:p>
+      <w:pPr>
+        <w:rPr>
+          <w:rFonts w:hint="eastAsia"/>
+        </w:rPr>
+      </w:pPr>
+      <w:r>
+        <w:rPr>
+          <w:rFonts w:hint="eastAsia"/>
+        </w:rPr>
+        <w:t>1.</w:t>
+      </w:r>
+      <w:r>
+        <w:rPr>
+          <w:rFonts w:hint="eastAsia"/>
+        </w:rPr>
+        <w:t>使用标签删除镜像</w:t>
+      </w:r>
+    </w:p>
+    <w:p>
+      <w:pPr>
+        <w:rPr>
+          <w:rFonts w:hint="eastAsia"/>
+        </w:rPr>
+      </w:pPr>
+      <w:proofErr w:type="spellStart"/>
+      <w:proofErr w:type="gramStart"/>
+      <w:r>
+        <w:rPr>
+          <w:rFonts w:hint="eastAsia"/>
+        </w:rPr>
+        <w:t>docker</w:t>
+      </w:r>
+      <w:proofErr w:type="spellEnd"/>
+      <w:proofErr w:type="gramEnd"/>
+      <w:r>
+        <w:rPr>
+          <w:rFonts w:hint="eastAsia"/>
+        </w:rPr>
+        <w:t xml:space="preserve"> </w:t>
+      </w:r>
+      <w:proofErr w:type="spellStart"/>
+      <w:r>
+        <w:rPr>
+          <w:rFonts w:hint="eastAsia"/>
+        </w:rPr>
+        <w:t>rmi</w:t>
+      </w:r>
+      <w:proofErr w:type="spellEnd"/>
+      <w:r>
+        <w:rPr>
+          <w:rFonts w:hint="eastAsia"/>
+        </w:rPr>
+        <w:t xml:space="preserve"> IMAGE [IMAGE </w:t>
+      </w:r>
+      <w:r>
+        <w:t>…</w:t>
+      </w:r>
+      <w:r>
+        <w:rPr>
+          <w:rFonts w:hint="eastAsia"/>
+        </w:rPr>
+        <w:t>]</w:t>
+      </w:r>
+    </w:p>
+    <w:p>
+      <w:pPr>
+        <w:rPr>
+          <w:rFonts w:hint="eastAsia"/>
+        </w:rPr>
+      </w:pPr>
+      <w:proofErr w:type="spellStart"/>
+      <w:proofErr w:type="gramStart"/>
+      <w:r>
+        <w:rPr>
+          <w:rFonts w:hint="eastAsia"/>
+        </w:rPr>
+        <w:t>docker</w:t>
+      </w:r>
+      <w:proofErr w:type="spellEnd"/>
+      <w:proofErr w:type="gramEnd"/>
+      <w:r>
+        <w:rPr>
+          <w:rFonts w:hint="eastAsia"/>
+        </w:rPr>
+        <w:t xml:space="preserve"> image </w:t>
+      </w:r>
+      <w:proofErr w:type="spellStart"/>
+      <w:r>
+        <w:rPr>
+          <w:rFonts w:hint="eastAsia"/>
+        </w:rPr>
+        <w:t>rm</w:t>
+      </w:r>
+      <w:proofErr w:type="spellEnd"/>
+      <w:r>
+        <w:rPr>
+          <w:rFonts w:hint="eastAsia"/>
+        </w:rPr>
+        <w:t xml:space="preserve"> IMAGE [IMAGE </w:t>
+      </w:r>
+      <w:r>
+        <w:t>…</w:t>
+      </w:r>
+      <w:r>
+        <w:rPr>
+          <w:rFonts w:hint="eastAsia"/>
+        </w:rPr>
+        <w:t>]</w:t>
+      </w:r>
+    </w:p>
+    <w:p>
+      <w:pPr>
+        <w:rPr>
+          <w:rFonts w:hint="eastAsia"/>
+        </w:rPr>
+      </w:pPr>
+    </w:p>
+    <w:p>
+      <w:pPr>
+        <w:rPr>
+          <w:rFonts w:hint="eastAsia"/>
+        </w:rPr>
+      </w:pPr>
+      <w:r>
+        <w:rPr>
+          <w:rFonts w:hint="eastAsia"/>
+        </w:rPr>
+        <w:t>2.</w:t>
+      </w:r>
+      <w:r>
+        <w:rPr>
+          <w:rFonts w:hint="eastAsia"/>
+        </w:rPr>
+        <w:t>使用镜像</w:t>
+      </w:r>
+      <w:r>
+        <w:rPr>
+          <w:rFonts w:hint="eastAsia"/>
+        </w:rPr>
+        <w:t>ID</w:t>
+      </w:r>
+      <w:r>
+        <w:rPr>
+          <w:rFonts w:hint="eastAsia"/>
+        </w:rPr>
+        <w:t>删除镜像</w:t>
+      </w:r>
+    </w:p>
+    <w:p>
+      <w:pPr>
+        <w:rPr>
+          <w:rFonts w:hint="eastAsia"/>
+        </w:rPr>
+      </w:pPr>
+      <w:proofErr w:type="spellStart"/>
+      <w:proofErr w:type="gramStart"/>
+      <w:r>
+        <w:rPr>
+          <w:rFonts w:hint="eastAsia"/>
+        </w:rPr>
+        <w:t>docker</w:t>
+      </w:r>
+      <w:proofErr w:type="spellEnd"/>
+      <w:proofErr w:type="gramEnd"/>
+      <w:r>
+        <w:rPr>
+          <w:rFonts w:hint="eastAsia"/>
+        </w:rPr>
+        <w:t xml:space="preserve"> </w:t>
+      </w:r>
+      <w:proofErr w:type="spellStart"/>
+      <w:r>
+        <w:rPr>
+          <w:rFonts w:hint="eastAsia"/>
+        </w:rPr>
+        <w:t>rmi</w:t>
+      </w:r>
+      <w:proofErr w:type="spellEnd"/>
+      <w:r>
+        <w:rPr>
+          <w:rFonts w:hint="eastAsia"/>
+        </w:rPr>
+        <w:t xml:space="preserve"> IMAGE_ID</w:t>
+      </w:r>
+    </w:p>
+    <w:p>
+      <w:pPr>
+        <w:rPr>
+          <w:rFonts w:hint="eastAsia"/>
+        </w:rPr>
+      </w:pPr>
+    </w:p>
+    <w:p>
+      <w:pPr>
+        <w:rPr>
+          <w:rFonts w:hint="eastAsia"/>
+        </w:rPr>
+      </w:pPr>
+      <w:r>
+        <w:rPr>
+          <w:rFonts w:hint="eastAsia"/>
+        </w:rPr>
+        <w:t>3.</w:t>
+      </w:r>
+      <w:r>
+        <w:rPr>
+          <w:rFonts w:hint="eastAsia"/>
+        </w:rPr>
+        <w:t>清理镜像</w:t>
+      </w:r>
+    </w:p>
+    <w:p>
+      <w:pPr>
+        <w:rPr>
+          <w:rFonts w:hint="eastAsia"/>
+        </w:rPr>
+      </w:pPr>
+      <w:proofErr w:type="spellStart"/>
+      <w:proofErr w:type="gramStart"/>
+      <w:r>
+        <w:rPr>
+          <w:rFonts w:hint="eastAsia"/>
+        </w:rPr>
+        <w:t>docker</w:t>
+      </w:r>
+      <w:proofErr w:type="spellEnd"/>
+      <w:proofErr w:type="gramEnd"/>
+      <w:r>
+        <w:rPr>
+          <w:rFonts w:hint="eastAsia"/>
+        </w:rPr>
+        <w:t xml:space="preserve"> image prune</w:t>
+      </w:r>
+    </w:p>
+    <w:p>
+      <w:pPr>
+        <w:pStyle w:val="2"/>
+        <w:rPr>
+          <w:rFonts w:hint="eastAsia"/>
+          <w:sz w:val="28"/>
+        </w:rPr>
+      </w:pPr>
+      <w:r>
+        <w:rPr>
+          <w:rFonts w:hint="eastAsia"/>
+          <w:sz w:val="28"/>
+        </w:rPr>
+        <w:lastRenderedPageBreak/>
+        <w:t>3.</w:t>
+      </w:r>
+      <w:r>
+        <w:rPr>
+          <w:rFonts w:hint="eastAsia"/>
+          <w:sz w:val="28"/>
+        </w:rPr>
+        <w:t>5</w:t>
+      </w:r>
+      <w:r>
+        <w:rPr>
+          <w:rFonts w:hint="eastAsia"/>
+          <w:sz w:val="28"/>
+        </w:rPr>
+        <w:t xml:space="preserve"> </w:t>
+      </w:r>
+      <w:r>
+        <w:rPr>
+          <w:rFonts w:hint="eastAsia"/>
+          <w:sz w:val="28"/>
+        </w:rPr>
+        <w:t>创建镜像</w:t>
+      </w:r>
+    </w:p>
+    <w:p>
+      <w:pPr>
+        <w:rPr>
+          <w:rFonts w:hint="eastAsia"/>
+        </w:rPr>
+      </w:pPr>
+      <w:r>
+        <w:rPr>
+          <w:rFonts w:hint="eastAsia"/>
+        </w:rPr>
+        <w:t>1.</w:t>
+      </w:r>
+      <w:r>
+        <w:rPr>
+          <w:rFonts w:hint="eastAsia"/>
+        </w:rPr>
+        <w:t>基于已有容器创建</w:t>
+      </w:r>
+    </w:p>
+    <w:p>
+      <w:pPr>
+        <w:rPr>
+          <w:rFonts w:hint="eastAsia"/>
+        </w:rPr>
+      </w:pPr>
+      <w:proofErr w:type="spellStart"/>
+      <w:proofErr w:type="gramStart"/>
+      <w:r>
+        <w:rPr>
+          <w:rFonts w:hint="eastAsia"/>
+        </w:rPr>
+        <w:t>docker</w:t>
+      </w:r>
+      <w:proofErr w:type="spellEnd"/>
+      <w:proofErr w:type="gramEnd"/>
+      <w:r>
+        <w:rPr>
+          <w:rFonts w:hint="eastAsia"/>
+        </w:rPr>
+        <w:t xml:space="preserve"> [container] commit</w:t>
+      </w:r>
+    </w:p>
+    <w:p>
+      <w:pPr>
+        <w:rPr>
+          <w:rFonts w:hint="eastAsia"/>
+        </w:rPr>
+      </w:pPr>
+      <w:proofErr w:type="spellStart"/>
+      <w:proofErr w:type="gramStart"/>
+      <w:r>
+        <w:rPr>
+          <w:rFonts w:hint="eastAsia"/>
+        </w:rPr>
+        <w:t>docker</w:t>
+      </w:r>
+      <w:proofErr w:type="spellEnd"/>
+      <w:proofErr w:type="gramEnd"/>
+      <w:r>
+        <w:rPr>
+          <w:rFonts w:hint="eastAsia"/>
+        </w:rPr>
+        <w:t xml:space="preserve"> [container] commit [OPTIONS] CONTAINER [REPOSITORY][:TAG]</w:t>
+      </w:r>
+    </w:p>
+    <w:p>
+      <w:pPr>
+        <w:rPr>
+          <w:rFonts w:hint="eastAsia"/>
+        </w:rPr>
+      </w:pPr>
+    </w:p>
+    <w:p>
+      <w:pPr>
+        <w:rPr>
+          <w:rFonts w:hint="eastAsia"/>
+        </w:rPr>
+      </w:pPr>
+      <w:r>
+        <w:rPr>
+          <w:rFonts w:hint="eastAsia"/>
+        </w:rPr>
+        <w:t>2.</w:t>
+      </w:r>
+      <w:r>
+        <w:rPr>
+          <w:rFonts w:hint="eastAsia"/>
+        </w:rPr>
+        <w:t>基于本地模板导入</w:t>
+      </w:r>
+    </w:p>
+    <w:p>
+      <w:pPr>
+        <w:rPr>
+          <w:rFonts w:hint="eastAsia"/>
+        </w:rPr>
+      </w:pPr>
+      <w:r>
+        <w:rPr>
+          <w:rFonts w:hint="eastAsia"/>
+        </w:rPr>
+        <w:t xml:space="preserve"> </w:t>
+      </w:r>
+      <w:proofErr w:type="spellStart"/>
+      <w:proofErr w:type="gramStart"/>
+      <w:r>
+        <w:rPr>
+          <w:rFonts w:hint="eastAsia"/>
+        </w:rPr>
+        <w:t>docker</w:t>
+      </w:r>
+      <w:proofErr w:type="spellEnd"/>
+      <w:proofErr w:type="gramEnd"/>
+      <w:r>
+        <w:rPr>
+          <w:rFonts w:hint="eastAsia"/>
+        </w:rPr>
+        <w:t xml:space="preserve"> [image] import [OPTIONS] </w:t>
+      </w:r>
+      <w:proofErr w:type="spellStart"/>
+      <w:r>
+        <w:rPr>
+          <w:rFonts w:hint="eastAsia"/>
+        </w:rPr>
+        <w:t>file|URL</w:t>
+      </w:r>
+      <w:proofErr w:type="spellEnd"/>
+      <w:r>
+        <w:rPr>
+          <w:rFonts w:hint="eastAsia"/>
+        </w:rPr>
+        <w:t>|-[REPOSITORY][:TAG]</w:t>
+      </w:r>
+    </w:p>
+    <w:p>
+      <w:pPr>
+        <w:rPr>
+          <w:rFonts w:hint="eastAsia"/>
+        </w:rPr>
+      </w:pPr>
+    </w:p>
+    <w:p>
+      <w:pPr>
+        <w:rPr>
+          <w:rFonts w:hint="eastAsia"/>
+        </w:rPr>
+      </w:pPr>
+      <w:r>
+        <w:rPr>
+          <w:rFonts w:hint="eastAsia"/>
+        </w:rPr>
+        <w:t>3.</w:t>
+      </w:r>
+      <w:r>
+        <w:rPr>
+          <w:rFonts w:hint="eastAsia"/>
+        </w:rPr>
+        <w:t>基于</w:t>
+      </w:r>
+      <w:proofErr w:type="spellStart"/>
+      <w:r>
+        <w:rPr>
+          <w:rFonts w:hint="eastAsia"/>
+        </w:rPr>
+        <w:t>Dockerfile</w:t>
+      </w:r>
+      <w:proofErr w:type="spellEnd"/>
+      <w:r>
+        <w:rPr>
+          <w:rFonts w:hint="eastAsia"/>
+        </w:rPr>
+        <w:t>创建（最常见）</w:t>
+      </w:r>
+    </w:p>
+    <w:p>
+      <w:pPr>
+        <w:rPr>
+          <w:rFonts w:hint="eastAsia"/>
+        </w:rPr>
+      </w:pPr>
+      <w:proofErr w:type="spellStart"/>
+      <w:proofErr w:type="gramStart"/>
+      <w:r>
+        <w:rPr>
+          <w:rFonts w:hint="eastAsia"/>
+        </w:rPr>
+        <w:t>docker</w:t>
+      </w:r>
+      <w:proofErr w:type="spellEnd"/>
+      <w:proofErr w:type="gramEnd"/>
+      <w:r>
+        <w:rPr>
+          <w:rFonts w:hint="eastAsia"/>
+        </w:rPr>
+        <w:t xml:space="preserve"> [image] build </w:t>
+      </w:r>
+    </w:p>
+    <w:p>
+      <w:pPr>
+        <w:pStyle w:val="2"/>
+        <w:rPr>
+          <w:rFonts w:hint="eastAsia"/>
+          <w:sz w:val="28"/>
+        </w:rPr>
+      </w:pPr>
+      <w:r>
+        <w:rPr>
+          <w:rFonts w:hint="eastAsia"/>
+          <w:sz w:val="28"/>
+        </w:rPr>
+        <w:t>3.</w:t>
+      </w:r>
+      <w:r>
+        <w:rPr>
+          <w:rFonts w:hint="eastAsia"/>
+          <w:sz w:val="28"/>
+        </w:rPr>
+        <w:t>6</w:t>
+      </w:r>
+      <w:r>
+        <w:rPr>
+          <w:rFonts w:hint="eastAsia"/>
+          <w:sz w:val="28"/>
+        </w:rPr>
+        <w:t xml:space="preserve"> </w:t>
+      </w:r>
+      <w:r>
+        <w:rPr>
+          <w:rFonts w:hint="eastAsia"/>
+          <w:sz w:val="28"/>
+        </w:rPr>
+        <w:t>存出和载入镜像</w:t>
+      </w:r>
+    </w:p>
+    <w:p>
+      <w:pPr>
+        <w:rPr>
+          <w:rFonts w:hint="eastAsia"/>
+        </w:rPr>
+      </w:pPr>
+      <w:r>
+        <w:rPr>
+          <w:rFonts w:hint="eastAsia"/>
+        </w:rPr>
+        <w:t>1.</w:t>
+      </w:r>
+      <w:r>
+        <w:rPr>
+          <w:rFonts w:hint="eastAsia"/>
+        </w:rPr>
+        <w:t>存出镜像</w:t>
+      </w:r>
+    </w:p>
+    <w:p>
+      <w:pPr>
+        <w:rPr>
+          <w:rFonts w:hint="eastAsia"/>
+        </w:rPr>
+      </w:pPr>
+      <w:proofErr w:type="spellStart"/>
+      <w:proofErr w:type="gramStart"/>
+      <w:r>
+        <w:rPr>
+          <w:rFonts w:hint="eastAsia"/>
+        </w:rPr>
+        <w:t>docker</w:t>
+      </w:r>
+      <w:proofErr w:type="spellEnd"/>
+      <w:proofErr w:type="gramEnd"/>
+      <w:r>
+        <w:rPr>
+          <w:rFonts w:hint="eastAsia"/>
+        </w:rPr>
+        <w:t xml:space="preserve"> [image] </w:t>
+      </w:r>
+      <w:proofErr w:type="spellStart"/>
+      <w:r>
+        <w:rPr>
+          <w:rFonts w:hint="eastAsia"/>
+        </w:rPr>
+        <w:t>sava</w:t>
+      </w:r>
+      <w:proofErr w:type="spellEnd"/>
+    </w:p>
+    <w:p>
+      <w:pPr>
+        <w:rPr>
+          <w:rFonts w:hint="eastAsia"/>
+        </w:rPr>
+      </w:pPr>
+    </w:p>
+    <w:p>
+      <w:pPr>
+        <w:rPr>
+          <w:rFonts w:hint="eastAsia"/>
+        </w:rPr>
+      </w:pPr>
+      <w:r>
+        <w:rPr>
+          <w:rFonts w:hint="eastAsia"/>
+        </w:rPr>
+        <w:t>2.</w:t>
+      </w:r>
+      <w:r>
+        <w:rPr>
+          <w:rFonts w:hint="eastAsia"/>
+        </w:rPr>
+        <w:t>载入镜像</w:t>
+      </w:r>
+    </w:p>
+    <w:p>
+      <w:pPr>
+        <w:rPr>
+          <w:rFonts w:hint="eastAsia"/>
+        </w:rPr>
+      </w:pPr>
+      <w:proofErr w:type="spellStart"/>
+      <w:proofErr w:type="gramStart"/>
+      <w:r>
+        <w:rPr>
+          <w:rFonts w:hint="eastAsia"/>
+        </w:rPr>
+        <w:t>docker</w:t>
+      </w:r>
+      <w:proofErr w:type="spellEnd"/>
+      <w:proofErr w:type="gramEnd"/>
+      <w:r>
+        <w:rPr>
+          <w:rFonts w:hint="eastAsia"/>
+        </w:rPr>
+        <w:t xml:space="preserve"> [image] load</w:t>
+      </w:r>
+    </w:p>
+    <w:p>
+      <w:pPr>
+        <w:rPr>
+          <w:rFonts w:hint="eastAsia"/>
+        </w:rPr>
+      </w:pPr>
+    </w:p>
+    <w:p>
+      <w:pPr>
+        <w:pStyle w:val="2"/>
+        <w:rPr>
+          <w:rFonts w:hint="eastAsia"/>
+          <w:sz w:val="28"/>
+        </w:rPr>
+      </w:pPr>
+      <w:r>
+        <w:rPr>
+          <w:rFonts w:hint="eastAsia"/>
+          <w:sz w:val="28"/>
+        </w:rPr>
+        <w:t>3.</w:t>
+      </w:r>
+      <w:r>
+        <w:rPr>
+          <w:rFonts w:hint="eastAsia"/>
+          <w:sz w:val="28"/>
+        </w:rPr>
+        <w:t>7</w:t>
+      </w:r>
+      <w:r>
+        <w:rPr>
+          <w:rFonts w:hint="eastAsia"/>
+          <w:sz w:val="28"/>
+        </w:rPr>
+        <w:t xml:space="preserve"> </w:t>
+      </w:r>
+      <w:r>
+        <w:rPr>
+          <w:rFonts w:hint="eastAsia"/>
+          <w:sz w:val="28"/>
+        </w:rPr>
+        <w:t>上传镜像</w:t>
+      </w:r>
+    </w:p>
+    <w:p>
+      <w:pPr>
+        <w:rPr>
+          <w:rFonts w:hint="eastAsia"/>
+        </w:rPr>
+      </w:pPr>
+      <w:proofErr w:type="spellStart"/>
+      <w:proofErr w:type="gramStart"/>
+      <w:r>
+        <w:rPr>
+          <w:rFonts w:hint="eastAsia"/>
+        </w:rPr>
+        <w:t>docker</w:t>
+      </w:r>
+      <w:proofErr w:type="spellEnd"/>
+      <w:proofErr w:type="gramEnd"/>
+      <w:r>
+        <w:rPr>
+          <w:rFonts w:hint="eastAsia"/>
+        </w:rPr>
+        <w:t xml:space="preserve"> [image] push NAME[:TAG]</w:t>
+      </w:r>
+    </w:p>
+    <w:p>
+      <w:pPr>
+        <w:rPr>
+          <w:rFonts w:hint="eastAsia"/>
+        </w:rPr>
+      </w:pPr>
+      <w:proofErr w:type="spellStart"/>
+      <w:proofErr w:type="gramStart"/>
+      <w:r>
+        <w:rPr>
+          <w:rFonts w:hint="eastAsia"/>
+        </w:rPr>
+        <w:t>docker</w:t>
+      </w:r>
+      <w:proofErr w:type="spellEnd"/>
+      <w:proofErr w:type="gramEnd"/>
+      <w:r>
+        <w:rPr>
+          <w:rFonts w:hint="eastAsia"/>
+        </w:rPr>
+        <w:t xml:space="preserve"> [image] push [REGISTRY_HOST[:REGISTRY_PORT]/] NAME[:TAG]</w:t>
+      </w:r>
+    </w:p>
+    <w:p>
+      <w:pPr>
+        <w:pStyle w:val="2"/>
+        <w:rPr>
+          <w:rFonts w:hint="eastAsia"/>
+          <w:sz w:val="28"/>
+        </w:rPr>
+      </w:pPr>
+      <w:r>
+        <w:rPr>
+          <w:rFonts w:hint="eastAsia"/>
+          <w:sz w:val="28"/>
+        </w:rPr>
+        <w:t>3.</w:t>
+      </w:r>
+      <w:r>
+        <w:rPr>
+          <w:rFonts w:hint="eastAsia"/>
+          <w:sz w:val="28"/>
+        </w:rPr>
+        <w:t>8</w:t>
+      </w:r>
+      <w:r>
+        <w:rPr>
+          <w:rFonts w:hint="eastAsia"/>
+          <w:sz w:val="28"/>
+        </w:rPr>
+        <w:t xml:space="preserve"> </w:t>
+      </w:r>
+      <w:proofErr w:type="spellStart"/>
+      <w:r>
+        <w:rPr>
+          <w:rFonts w:hint="eastAsia"/>
+          <w:sz w:val="28"/>
+        </w:rPr>
+        <w:t>docker</w:t>
+      </w:r>
+      <w:proofErr w:type="spellEnd"/>
+      <w:r>
+        <w:rPr>
+          <w:rFonts w:hint="eastAsia"/>
+          <w:sz w:val="28"/>
+        </w:rPr>
+        <w:t xml:space="preserve"> image help</w:t>
+      </w:r>
+    </w:p>
+    <w:p>
+      <w:r>
+        <w:t>Commands:</w:t>
+      </w:r>
+    </w:p>
+    <w:p>
+      <w:r>
+        <w:t xml:space="preserve">  </w:t>
+      </w:r>
+      <w:proofErr w:type="gramStart"/>
+      <w:r>
+        <w:t>build</w:t>
+      </w:r>
+      <w:proofErr w:type="gramEnd"/>
+      <w:r>
+        <w:t xml:space="preserve">       </w:t>
+      </w:r>
+      <w:proofErr w:type="spellStart"/>
+      <w:r>
+        <w:t>Build</w:t>
+      </w:r>
+      <w:proofErr w:type="spellEnd"/>
+      <w:r>
+        <w:t xml:space="preserve"> an image from a </w:t>
+      </w:r>
+      <w:proofErr w:type="spellStart"/>
+      <w:r>
+        <w:t>Dockerfile</w:t>
+      </w:r>
+      <w:proofErr w:type="spellEnd"/>
+    </w:p>
+    <w:p>
+      <w:r>
+        <w:t xml:space="preserve">  </w:t>
+      </w:r>
+      <w:proofErr w:type="gramStart"/>
+      <w:r>
+        <w:t>history</w:t>
+      </w:r>
+      <w:proofErr w:type="gramEnd"/>
+      <w:r>
+        <w:t xml:space="preserve">     Show the history of an image</w:t>
+      </w:r>
+    </w:p>
+    <w:p>
+      <w:r>
+        <w:t xml:space="preserve">  </w:t>
+      </w:r>
+      <w:proofErr w:type="gramStart"/>
+      <w:r>
+        <w:t>import</w:t>
+      </w:r>
+      <w:proofErr w:type="gramEnd"/>
+      <w:r>
+        <w:t xml:space="preserve">      </w:t>
+      </w:r>
+      <w:proofErr w:type="spellStart"/>
+      <w:r>
+        <w:t>Import</w:t>
+      </w:r>
+      <w:proofErr w:type="spellEnd"/>
+      <w:r>
+        <w:t xml:space="preserve"> the contents from a </w:t>
+      </w:r>
+      <w:proofErr w:type="spellStart"/>
+      <w:r>
+        <w:t>tarball</w:t>
+      </w:r>
+      <w:proofErr w:type="spellEnd"/>
+      <w:r>
+        <w:t xml:space="preserve"> to create a </w:t>
+      </w:r>
+      <w:proofErr w:type="spellStart"/>
+      <w:r>
+        <w:t>filesystem</w:t>
+      </w:r>
+      <w:proofErr w:type="spellEnd"/>
+      <w:r>
+        <w:t xml:space="preserve"> image</w:t>
+      </w:r>
+    </w:p>
+    <w:p>
+      <w:r>
+        <w:t xml:space="preserve">  </w:t>
+      </w:r>
+      <w:proofErr w:type="gramStart"/>
+      <w:r>
+        <w:t>inspect</w:t>
+      </w:r>
+      <w:proofErr w:type="gramEnd"/>
+      <w:r>
+        <w:t xml:space="preserve">     Display detailed information on one or more images</w:t>
+      </w:r>
+    </w:p>
+    <w:p>
+      <w:r>
+        <w:t xml:space="preserve">  </w:t>
+      </w:r>
+      <w:proofErr w:type="gramStart"/>
+      <w:r>
+        <w:t>load</w:t>
+      </w:r>
+      <w:proofErr w:type="gramEnd"/>
+      <w:r>
+        <w:t xml:space="preserve">        </w:t>
+      </w:r>
+      <w:proofErr w:type="spellStart"/>
+      <w:r>
+        <w:t>Load</w:t>
+      </w:r>
+      <w:proofErr w:type="spellEnd"/>
+      <w:r>
+        <w:t xml:space="preserve"> an image from a tar archive or STDIN</w:t>
+      </w:r>
+    </w:p>
+    <w:p>
+      <w:r>
+        <w:t xml:space="preserve">  </w:t>
+      </w:r>
+      <w:proofErr w:type="spellStart"/>
+      <w:proofErr w:type="gramStart"/>
+      <w:r>
+        <w:t>ls</w:t>
+      </w:r>
+      <w:proofErr w:type="spellEnd"/>
+      <w:proofErr w:type="gramEnd"/>
+      <w:r>
+        <w:t xml:space="preserve">          List images</w:t>
+      </w:r>
+    </w:p>
+    <w:p>
+      <w:r>
+        <w:t xml:space="preserve">  </w:t>
+      </w:r>
+      <w:proofErr w:type="gramStart"/>
+      <w:r>
+        <w:t>prune</w:t>
+      </w:r>
+      <w:proofErr w:type="gramEnd"/>
+      <w:r>
+        <w:t xml:space="preserve">       Remove unused images</w:t>
+      </w:r>
+    </w:p>
+    <w:p>
+      <w:r>
+        <w:t xml:space="preserve">  </w:t>
+      </w:r>
+      <w:proofErr w:type="gramStart"/>
+      <w:r>
+        <w:t>pull</w:t>
+      </w:r>
+      <w:proofErr w:type="gramEnd"/>
+      <w:r>
+        <w:t xml:space="preserve">        </w:t>
+      </w:r>
+      <w:proofErr w:type="spellStart"/>
+      <w:r>
+        <w:t>Pull</w:t>
+      </w:r>
+      <w:proofErr w:type="spellEnd"/>
+      <w:r>
+        <w:t xml:space="preserve"> an image or a repository from a registry</w:t>
+      </w:r>
+    </w:p>
+    <w:p>
+      <w:r>
+        <w:t xml:space="preserve">  </w:t>
+      </w:r>
+      <w:proofErr w:type="gramStart"/>
+      <w:r>
+        <w:t>push</w:t>
+      </w:r>
+      <w:proofErr w:type="gramEnd"/>
+      <w:r>
+        <w:t xml:space="preserve">        </w:t>
+      </w:r>
+      <w:proofErr w:type="spellStart"/>
+      <w:r>
+        <w:t>Push</w:t>
+      </w:r>
+      <w:proofErr w:type="spellEnd"/>
+      <w:r>
+        <w:t xml:space="preserve"> an image or a repository to a registry</w:t>
+      </w:r>
+    </w:p>
+    <w:p>
+      <w:r>
+        <w:t xml:space="preserve">  </w:t>
+      </w:r>
+      <w:proofErr w:type="spellStart"/>
+      <w:proofErr w:type="gramStart"/>
+      <w:r>
+        <w:t>rm</w:t>
+      </w:r>
+      <w:proofErr w:type="spellEnd"/>
+      <w:proofErr w:type="gramEnd"/>
+      <w:r>
+        <w:t xml:space="preserve">          Remove one or more images</w:t>
+      </w:r>
+    </w:p>
+    <w:p>
+      <w:r>
+        <w:t xml:space="preserve">  </w:t>
+      </w:r>
+      <w:proofErr w:type="gramStart"/>
+      <w:r>
+        <w:t>save</w:t>
+      </w:r>
+      <w:proofErr w:type="gramEnd"/>
+      <w:r>
+        <w:t xml:space="preserve">        </w:t>
+      </w:r>
+      <w:proofErr w:type="spellStart"/>
+      <w:r>
+        <w:t>Save</w:t>
+      </w:r>
+      <w:proofErr w:type="spellEnd"/>
+      <w:r>
+        <w:t xml:space="preserve"> one or more images to a tar archive (streamed to STDOUT by default)</w:t>
+      </w:r>
+    </w:p>
+    <w:p>
+      <w:pPr>
+        <w:rPr>
+          <w:rFonts w:hint="eastAsia"/>
+        </w:rPr>
+      </w:pPr>
+      <w:r>
+        <w:t xml:space="preserve">  </w:t>
+      </w:r>
+      <w:proofErr w:type="gramStart"/>
+      <w:r>
+        <w:t>tag</w:t>
+      </w:r>
+      <w:proofErr w:type="gramEnd"/>
+      <w:r>
+        <w:t xml:space="preserve">         Create a tag TARGET_IMAGE that refers to SOURCE_IMAGE</w:t>
+      </w:r>
+    </w:p>
+    <w:p>
+      <w:pPr>
         <w:sectPr>
           <w:pgSz w:w="11906" w:h="16838"/>
           <w:pgMar w:top="1440" w:right="1800" w:bottom="1440" w:left="1800" w:header="851" w:footer="992" w:gutter="0"/>
@@ -305,11 +1744,1270 @@
     </w:p>
     <w:p>
       <w:pPr>
-        <w:pStyle w:val="1"/>
-        <w:rPr>
-          <w:sz w:val="30"/>
-          <w:szCs w:val="30"/>
-        </w:rPr>
+        <w:pStyle w:val="2"/>
+        <w:rPr>
+          <w:rFonts w:hint="eastAsia"/>
+          <w:sz w:val="28"/>
+        </w:rPr>
+      </w:pPr>
+      <w:r>
+        <w:rPr>
+          <w:rFonts w:hint="eastAsia"/>
+          <w:sz w:val="28"/>
+        </w:rPr>
+        <w:t>4</w:t>
+      </w:r>
+      <w:r>
+        <w:rPr>
+          <w:rFonts w:hint="eastAsia"/>
+          <w:sz w:val="28"/>
+        </w:rPr>
+        <w:t xml:space="preserve">.1 </w:t>
+      </w:r>
+      <w:r>
+        <w:rPr>
+          <w:rFonts w:hint="eastAsia"/>
+          <w:sz w:val="28"/>
+        </w:rPr>
+        <w:t>创建容器</w:t>
+      </w:r>
+    </w:p>
+    <w:p>
+      <w:pPr>
+        <w:rPr>
+          <w:rFonts w:hint="eastAsia"/>
+        </w:rPr>
+      </w:pPr>
+      <w:r>
+        <w:rPr>
+          <w:rFonts w:hint="eastAsia"/>
+        </w:rPr>
+        <w:t>1.</w:t>
+      </w:r>
+      <w:r>
+        <w:rPr>
+          <w:rFonts w:hint="eastAsia"/>
+        </w:rPr>
+        <w:t>新建容器</w:t>
+      </w:r>
+    </w:p>
+    <w:p>
+      <w:pPr>
+        <w:rPr>
+          <w:rFonts w:hint="eastAsia"/>
+        </w:rPr>
+      </w:pPr>
+      <w:proofErr w:type="spellStart"/>
+      <w:proofErr w:type="gramStart"/>
+      <w:r>
+        <w:rPr>
+          <w:rFonts w:hint="eastAsia"/>
+        </w:rPr>
+        <w:t>docker</w:t>
+      </w:r>
+      <w:proofErr w:type="spellEnd"/>
+      <w:proofErr w:type="gramEnd"/>
+      <w:r>
+        <w:rPr>
+          <w:rFonts w:hint="eastAsia"/>
+        </w:rPr>
+        <w:t xml:space="preserve"> [container] create INAME[:TAG]</w:t>
+      </w:r>
+    </w:p>
+    <w:p>
+      <w:pPr>
+        <w:rPr>
+          <w:rFonts w:hint="eastAsia"/>
+        </w:rPr>
+      </w:pPr>
+    </w:p>
+    <w:p>
+      <w:pPr>
+        <w:rPr>
+          <w:rFonts w:hint="eastAsia"/>
+        </w:rPr>
+      </w:pPr>
+      <w:r>
+        <w:rPr>
+          <w:rFonts w:hint="eastAsia"/>
+        </w:rPr>
+        <w:t>2.</w:t>
+      </w:r>
+      <w:r>
+        <w:rPr>
+          <w:rFonts w:hint="eastAsia"/>
+        </w:rPr>
+        <w:t>启动容器</w:t>
+      </w:r>
+    </w:p>
+    <w:p>
+      <w:pPr>
+        <w:rPr>
+          <w:rFonts w:hint="eastAsia"/>
+        </w:rPr>
+      </w:pPr>
+      <w:proofErr w:type="spellStart"/>
+      <w:proofErr w:type="gramStart"/>
+      <w:r>
+        <w:rPr>
+          <w:rFonts w:hint="eastAsia"/>
+        </w:rPr>
+        <w:t>docker</w:t>
+      </w:r>
+      <w:proofErr w:type="spellEnd"/>
+      <w:proofErr w:type="gramEnd"/>
+      <w:r>
+        <w:rPr>
+          <w:rFonts w:hint="eastAsia"/>
+        </w:rPr>
+        <w:t xml:space="preserve"> [container] start</w:t>
+      </w:r>
+    </w:p>
+    <w:p>
+      <w:pPr>
+        <w:rPr>
+          <w:rFonts w:hint="eastAsia"/>
+        </w:rPr>
+      </w:pPr>
+    </w:p>
+    <w:p>
+      <w:pPr>
+        <w:rPr>
+          <w:rFonts w:hint="eastAsia"/>
+        </w:rPr>
+      </w:pPr>
+      <w:r>
+        <w:rPr>
+          <w:rFonts w:hint="eastAsia"/>
+        </w:rPr>
+        <w:t>3.</w:t>
+      </w:r>
+      <w:r>
+        <w:rPr>
+          <w:rFonts w:hint="eastAsia"/>
+        </w:rPr>
+        <w:t>新建并启动容器</w:t>
+      </w:r>
+    </w:p>
+    <w:p>
+      <w:pPr>
+        <w:rPr>
+          <w:rFonts w:hint="eastAsia"/>
+        </w:rPr>
+      </w:pPr>
+      <w:proofErr w:type="spellStart"/>
+      <w:proofErr w:type="gramStart"/>
+      <w:r>
+        <w:rPr>
+          <w:rFonts w:hint="eastAsia"/>
+        </w:rPr>
+        <w:t>docker</w:t>
+      </w:r>
+      <w:proofErr w:type="spellEnd"/>
+      <w:proofErr w:type="gramEnd"/>
+      <w:r>
+        <w:rPr>
+          <w:rFonts w:hint="eastAsia"/>
+        </w:rPr>
+        <w:t xml:space="preserve"> [container] run</w:t>
+      </w:r>
+    </w:p>
+    <w:p>
+      <w:pPr>
+        <w:rPr>
+          <w:rFonts w:hint="eastAsia"/>
+        </w:rPr>
+      </w:pPr>
+    </w:p>
+    <w:p>
+      <w:pPr>
+        <w:rPr>
+          <w:rFonts w:hint="eastAsia"/>
+        </w:rPr>
+      </w:pPr>
+      <w:r>
+        <w:rPr>
+          <w:rFonts w:hint="eastAsia"/>
+        </w:rPr>
+        <w:t>4.</w:t>
+      </w:r>
+      <w:r>
+        <w:rPr>
+          <w:rFonts w:hint="eastAsia"/>
+        </w:rPr>
+        <w:t>守护态运行</w:t>
+      </w:r>
+      <w:bookmarkStart w:id="0" w:name="_GoBack"/>
+      <w:bookmarkEnd w:id="0"/>
+    </w:p>
+    <w:p>
+      <w:pPr>
+        <w:rPr>
+          <w:rFonts w:hint="eastAsia"/>
+        </w:rPr>
+      </w:pPr>
+      <w:proofErr w:type="spellStart"/>
+      <w:proofErr w:type="gramStart"/>
+      <w:r>
+        <w:rPr>
+          <w:rFonts w:hint="eastAsia"/>
+        </w:rPr>
+        <w:t>docker</w:t>
+      </w:r>
+      <w:proofErr w:type="spellEnd"/>
+      <w:proofErr w:type="gramEnd"/>
+      <w:r>
+        <w:rPr>
+          <w:rFonts w:hint="eastAsia"/>
+        </w:rPr>
+        <w:t xml:space="preserve"> [container] run </w:t>
+      </w:r>
+      <w:r>
+        <w:t>–</w:t>
+      </w:r>
+      <w:r>
+        <w:rPr>
+          <w:rFonts w:hint="eastAsia"/>
+        </w:rPr>
+        <w:t xml:space="preserve">d </w:t>
+      </w:r>
+    </w:p>
+    <w:p>
+      <w:pPr>
+        <w:rPr>
+          <w:rFonts w:hint="eastAsia"/>
+        </w:rPr>
+      </w:pPr>
+    </w:p>
+    <w:p>
+      <w:pPr>
+        <w:rPr>
+          <w:rFonts w:hint="eastAsia"/>
+        </w:rPr>
+      </w:pPr>
+      <w:r>
+        <w:rPr>
+          <w:rFonts w:hint="eastAsia"/>
+        </w:rPr>
+        <w:t>5.</w:t>
+      </w:r>
+      <w:r>
+        <w:rPr>
+          <w:rFonts w:hint="eastAsia"/>
+        </w:rPr>
+        <w:t>查看容器输出</w:t>
+      </w:r>
+    </w:p>
+    <w:p>
+      <w:pPr>
+        <w:rPr>
+          <w:rFonts w:hint="eastAsia"/>
+        </w:rPr>
+      </w:pPr>
+      <w:proofErr w:type="spellStart"/>
+      <w:proofErr w:type="gramStart"/>
+      <w:r>
+        <w:rPr>
+          <w:rFonts w:hint="eastAsia"/>
+        </w:rPr>
+        <w:t>docker</w:t>
+      </w:r>
+      <w:proofErr w:type="spellEnd"/>
+      <w:proofErr w:type="gramEnd"/>
+      <w:r>
+        <w:rPr>
+          <w:rFonts w:hint="eastAsia"/>
+        </w:rPr>
+        <w:t xml:space="preserve"> [container] logs</w:t>
+      </w:r>
+    </w:p>
+    <w:p>
+      <w:pPr>
+        <w:rPr>
+          <w:rFonts w:hint="eastAsia"/>
+        </w:rPr>
+      </w:pPr>
+    </w:p>
+    <w:p>
+      <w:pPr>
+        <w:pStyle w:val="2"/>
+        <w:rPr>
+          <w:rFonts w:hint="eastAsia"/>
+          <w:sz w:val="28"/>
+        </w:rPr>
+      </w:pPr>
+      <w:r>
+        <w:rPr>
+          <w:rFonts w:hint="eastAsia"/>
+          <w:sz w:val="28"/>
+        </w:rPr>
+        <w:t>4</w:t>
+      </w:r>
+      <w:r>
+        <w:rPr>
+          <w:rFonts w:hint="eastAsia"/>
+          <w:sz w:val="28"/>
+        </w:rPr>
+        <w:t>.</w:t>
+      </w:r>
+      <w:r>
+        <w:rPr>
+          <w:rFonts w:hint="eastAsia"/>
+          <w:sz w:val="28"/>
+        </w:rPr>
+        <w:t>2</w:t>
+      </w:r>
+      <w:r>
+        <w:rPr>
+          <w:rFonts w:hint="eastAsia"/>
+          <w:sz w:val="28"/>
+        </w:rPr>
+        <w:t xml:space="preserve"> </w:t>
+      </w:r>
+      <w:r>
+        <w:rPr>
+          <w:rFonts w:hint="eastAsia"/>
+          <w:sz w:val="28"/>
+        </w:rPr>
+        <w:t>停止容器</w:t>
+      </w:r>
+    </w:p>
+    <w:p>
+      <w:pPr>
+        <w:rPr>
+          <w:rFonts w:hint="eastAsia"/>
+        </w:rPr>
+      </w:pPr>
+      <w:r>
+        <w:rPr>
+          <w:rFonts w:hint="eastAsia"/>
+        </w:rPr>
+        <w:t>1.</w:t>
+      </w:r>
+      <w:r>
+        <w:rPr>
+          <w:rFonts w:hint="eastAsia"/>
+        </w:rPr>
+        <w:t>暂停容器</w:t>
+      </w:r>
+    </w:p>
+    <w:p>
+      <w:pPr>
+        <w:rPr>
+          <w:rFonts w:hint="eastAsia"/>
+        </w:rPr>
+      </w:pPr>
+      <w:proofErr w:type="spellStart"/>
+      <w:proofErr w:type="gramStart"/>
+      <w:r>
+        <w:rPr>
+          <w:rFonts w:hint="eastAsia"/>
+        </w:rPr>
+        <w:t>docker</w:t>
+      </w:r>
+      <w:proofErr w:type="spellEnd"/>
+      <w:proofErr w:type="gramEnd"/>
+      <w:r>
+        <w:rPr>
+          <w:rFonts w:hint="eastAsia"/>
+        </w:rPr>
+        <w:t xml:space="preserve"> [container] pause CONTAINER [CONTAINER</w:t>
+      </w:r>
+      <w:r>
+        <w:t>…</w:t>
+      </w:r>
+      <w:r>
+        <w:rPr>
+          <w:rFonts w:hint="eastAsia"/>
+        </w:rPr>
+        <w:t>]</w:t>
+      </w:r>
+    </w:p>
+    <w:p>
+      <w:pPr>
+        <w:rPr>
+          <w:rFonts w:hint="eastAsia"/>
+        </w:rPr>
+      </w:pPr>
+    </w:p>
+    <w:p>
+      <w:pPr>
+        <w:rPr>
+          <w:rFonts w:hint="eastAsia"/>
+        </w:rPr>
+      </w:pPr>
+      <w:r>
+        <w:rPr>
+          <w:rFonts w:hint="eastAsia"/>
+        </w:rPr>
+        <w:t>2.</w:t>
+      </w:r>
+      <w:r>
+        <w:rPr>
+          <w:rFonts w:hint="eastAsia"/>
+        </w:rPr>
+        <w:t>终止容器</w:t>
+      </w:r>
+    </w:p>
+    <w:p>
+      <w:pPr>
+        <w:rPr>
+          <w:rFonts w:hint="eastAsia"/>
+        </w:rPr>
+      </w:pPr>
+      <w:proofErr w:type="spellStart"/>
+      <w:proofErr w:type="gramStart"/>
+      <w:r>
+        <w:rPr>
+          <w:rFonts w:hint="eastAsia"/>
+        </w:rPr>
+        <w:t>docker</w:t>
+      </w:r>
+      <w:proofErr w:type="spellEnd"/>
+      <w:proofErr w:type="gramEnd"/>
+      <w:r>
+        <w:rPr>
+          <w:rFonts w:hint="eastAsia"/>
+        </w:rPr>
+        <w:t xml:space="preserve"> [container] stop</w:t>
+      </w:r>
+    </w:p>
+    <w:p>
+      <w:pPr>
+        <w:rPr>
+          <w:rFonts w:hint="eastAsia"/>
+        </w:rPr>
+      </w:pPr>
+    </w:p>
+    <w:p>
+      <w:pPr>
+        <w:rPr>
+          <w:rFonts w:hint="eastAsia"/>
+        </w:rPr>
+      </w:pPr>
+    </w:p>
+    <w:p>
+      <w:pPr>
+        <w:pStyle w:val="2"/>
+        <w:rPr>
+          <w:rFonts w:hint="eastAsia"/>
+          <w:sz w:val="28"/>
+        </w:rPr>
+      </w:pPr>
+      <w:r>
+        <w:rPr>
+          <w:rFonts w:hint="eastAsia"/>
+          <w:sz w:val="28"/>
+        </w:rPr>
+        <w:t>4</w:t>
+      </w:r>
+      <w:r>
+        <w:rPr>
+          <w:rFonts w:hint="eastAsia"/>
+          <w:sz w:val="28"/>
+        </w:rPr>
+        <w:t>.</w:t>
+      </w:r>
+      <w:r>
+        <w:rPr>
+          <w:rFonts w:hint="eastAsia"/>
+          <w:sz w:val="28"/>
+        </w:rPr>
+        <w:t>3</w:t>
+      </w:r>
+      <w:r>
+        <w:rPr>
+          <w:rFonts w:hint="eastAsia"/>
+          <w:sz w:val="28"/>
+        </w:rPr>
+        <w:t xml:space="preserve"> </w:t>
+      </w:r>
+      <w:r>
+        <w:rPr>
+          <w:rFonts w:hint="eastAsia"/>
+          <w:sz w:val="28"/>
+        </w:rPr>
+        <w:t>进入容器</w:t>
+      </w:r>
+    </w:p>
+    <w:p>
+      <w:pPr>
+        <w:rPr>
+          <w:rFonts w:hint="eastAsia"/>
+        </w:rPr>
+      </w:pPr>
+      <w:r>
+        <w:rPr>
+          <w:rFonts w:hint="eastAsia"/>
+        </w:rPr>
+        <w:t>1.attach</w:t>
+      </w:r>
+      <w:r>
+        <w:rPr>
+          <w:rFonts w:hint="eastAsia"/>
+        </w:rPr>
+        <w:t>命令</w:t>
+      </w:r>
+    </w:p>
+    <w:p>
+      <w:pPr>
+        <w:rPr>
+          <w:rFonts w:hint="eastAsia"/>
+        </w:rPr>
+      </w:pPr>
+    </w:p>
+    <w:p>
+      <w:pPr>
+        <w:rPr>
+          <w:rFonts w:hint="eastAsia"/>
+        </w:rPr>
+      </w:pPr>
+      <w:proofErr w:type="spellStart"/>
+      <w:proofErr w:type="gramStart"/>
+      <w:r>
+        <w:rPr>
+          <w:rFonts w:hint="eastAsia"/>
+        </w:rPr>
+        <w:t>docker</w:t>
+      </w:r>
+      <w:proofErr w:type="spellEnd"/>
+      <w:proofErr w:type="gramEnd"/>
+      <w:r>
+        <w:rPr>
+          <w:rFonts w:hint="eastAsia"/>
+        </w:rPr>
+        <w:t xml:space="preserve"> [container] attach </w:t>
+      </w:r>
+    </w:p>
+    <w:p>
+      <w:pPr>
+        <w:rPr>
+          <w:rFonts w:hint="eastAsia"/>
+        </w:rPr>
+      </w:pPr>
+    </w:p>
+    <w:p>
+      <w:pPr>
+        <w:rPr>
+          <w:rFonts w:hint="eastAsia"/>
+        </w:rPr>
+      </w:pPr>
+      <w:r>
+        <w:rPr>
+          <w:rFonts w:hint="eastAsia"/>
+        </w:rPr>
+        <w:t>2.exec</w:t>
+      </w:r>
+      <w:r>
+        <w:rPr>
+          <w:rFonts w:hint="eastAsia"/>
+        </w:rPr>
+        <w:t>命令</w:t>
+      </w:r>
+    </w:p>
+    <w:p>
+      <w:pPr>
+        <w:rPr>
+          <w:rFonts w:hint="eastAsia"/>
+        </w:rPr>
+      </w:pPr>
+      <w:proofErr w:type="spellStart"/>
+      <w:proofErr w:type="gramStart"/>
+      <w:r>
+        <w:rPr>
+          <w:rFonts w:hint="eastAsia"/>
+        </w:rPr>
+        <w:t>docker</w:t>
+      </w:r>
+      <w:proofErr w:type="spellEnd"/>
+      <w:proofErr w:type="gramEnd"/>
+      <w:r>
+        <w:rPr>
+          <w:rFonts w:hint="eastAsia"/>
+        </w:rPr>
+        <w:t xml:space="preserve"> [container] exec</w:t>
+      </w:r>
+    </w:p>
+    <w:p>
+      <w:pPr>
+        <w:rPr>
+          <w:rFonts w:hint="eastAsia"/>
+        </w:rPr>
+      </w:pPr>
+    </w:p>
+    <w:p>
+      <w:pPr>
+        <w:pStyle w:val="2"/>
+        <w:rPr>
+          <w:rFonts w:hint="eastAsia"/>
+          <w:sz w:val="28"/>
+        </w:rPr>
+      </w:pPr>
+      <w:r>
+        <w:rPr>
+          <w:rFonts w:hint="eastAsia"/>
+          <w:sz w:val="28"/>
+        </w:rPr>
+        <w:lastRenderedPageBreak/>
+        <w:t>4</w:t>
+      </w:r>
+      <w:r>
+        <w:rPr>
+          <w:rFonts w:hint="eastAsia"/>
+          <w:sz w:val="28"/>
+        </w:rPr>
+        <w:t>.</w:t>
+      </w:r>
+      <w:r>
+        <w:rPr>
+          <w:rFonts w:hint="eastAsia"/>
+          <w:sz w:val="28"/>
+        </w:rPr>
+        <w:t>4</w:t>
+      </w:r>
+      <w:r>
+        <w:rPr>
+          <w:rFonts w:hint="eastAsia"/>
+          <w:sz w:val="28"/>
+        </w:rPr>
+        <w:t xml:space="preserve"> </w:t>
+      </w:r>
+      <w:r>
+        <w:rPr>
+          <w:rFonts w:hint="eastAsia"/>
+          <w:sz w:val="28"/>
+        </w:rPr>
+        <w:t>删除容器</w:t>
+      </w:r>
+    </w:p>
+    <w:p>
+      <w:pPr>
+        <w:rPr>
+          <w:rFonts w:hint="eastAsia"/>
+        </w:rPr>
+      </w:pPr>
+      <w:proofErr w:type="spellStart"/>
+      <w:proofErr w:type="gramStart"/>
+      <w:r>
+        <w:rPr>
+          <w:rFonts w:hint="eastAsia"/>
+        </w:rPr>
+        <w:t>docker</w:t>
+      </w:r>
+      <w:proofErr w:type="spellEnd"/>
+      <w:proofErr w:type="gramEnd"/>
+      <w:r>
+        <w:rPr>
+          <w:rFonts w:hint="eastAsia"/>
+        </w:rPr>
+        <w:t xml:space="preserve"> [container] </w:t>
+      </w:r>
+      <w:proofErr w:type="spellStart"/>
+      <w:r>
+        <w:rPr>
+          <w:rFonts w:hint="eastAsia"/>
+        </w:rPr>
+        <w:t>rm</w:t>
+      </w:r>
+      <w:proofErr w:type="spellEnd"/>
+    </w:p>
+    <w:p>
+      <w:pPr>
+        <w:rPr>
+          <w:rFonts w:hint="eastAsia"/>
+        </w:rPr>
+      </w:pPr>
+    </w:p>
+    <w:p>
+      <w:pPr>
+        <w:rPr>
+          <w:rFonts w:hint="eastAsia"/>
+        </w:rPr>
+      </w:pPr>
+    </w:p>
+    <w:p>
+      <w:pPr>
+        <w:pStyle w:val="2"/>
+        <w:rPr>
+          <w:rFonts w:hint="eastAsia"/>
+          <w:sz w:val="28"/>
+        </w:rPr>
+      </w:pPr>
+      <w:r>
+        <w:rPr>
+          <w:rFonts w:hint="eastAsia"/>
+          <w:sz w:val="28"/>
+        </w:rPr>
+        <w:t>4</w:t>
+      </w:r>
+      <w:r>
+        <w:rPr>
+          <w:rFonts w:hint="eastAsia"/>
+          <w:sz w:val="28"/>
+        </w:rPr>
+        <w:t>.</w:t>
+      </w:r>
+      <w:r>
+        <w:rPr>
+          <w:rFonts w:hint="eastAsia"/>
+          <w:sz w:val="28"/>
+        </w:rPr>
+        <w:t>5</w:t>
+      </w:r>
+      <w:r>
+        <w:rPr>
+          <w:rFonts w:hint="eastAsia"/>
+          <w:sz w:val="28"/>
+        </w:rPr>
+        <w:t xml:space="preserve"> </w:t>
+      </w:r>
+      <w:r>
+        <w:rPr>
+          <w:rFonts w:hint="eastAsia"/>
+          <w:sz w:val="28"/>
+        </w:rPr>
+        <w:t>导入和导出容器</w:t>
+      </w:r>
+    </w:p>
+    <w:p>
+      <w:pPr>
+        <w:rPr>
+          <w:rFonts w:hint="eastAsia"/>
+        </w:rPr>
+      </w:pPr>
+    </w:p>
+    <w:p>
+      <w:pPr>
+        <w:rPr>
+          <w:rFonts w:hint="eastAsia"/>
+        </w:rPr>
+      </w:pPr>
+      <w:r>
+        <w:rPr>
+          <w:rFonts w:hint="eastAsia"/>
+        </w:rPr>
+        <w:t>1.</w:t>
+      </w:r>
+      <w:r>
+        <w:rPr>
+          <w:rFonts w:hint="eastAsia"/>
+        </w:rPr>
+        <w:t>导出容器</w:t>
+      </w:r>
+    </w:p>
+    <w:p>
+      <w:pPr>
+        <w:rPr>
+          <w:rFonts w:hint="eastAsia"/>
+        </w:rPr>
+      </w:pPr>
+      <w:proofErr w:type="spellStart"/>
+      <w:proofErr w:type="gramStart"/>
+      <w:r>
+        <w:rPr>
+          <w:rFonts w:hint="eastAsia"/>
+        </w:rPr>
+        <w:t>docker</w:t>
+      </w:r>
+      <w:proofErr w:type="spellEnd"/>
+      <w:proofErr w:type="gramEnd"/>
+      <w:r>
+        <w:rPr>
+          <w:rFonts w:hint="eastAsia"/>
+        </w:rPr>
+        <w:t xml:space="preserve"> [container] export</w:t>
+      </w:r>
+    </w:p>
+    <w:p>
+      <w:pPr>
+        <w:rPr>
+          <w:rFonts w:hint="eastAsia"/>
+        </w:rPr>
+      </w:pPr>
+    </w:p>
+    <w:p>
+      <w:pPr>
+        <w:rPr>
+          <w:rFonts w:hint="eastAsia"/>
+        </w:rPr>
+      </w:pPr>
+      <w:r>
+        <w:rPr>
+          <w:rFonts w:hint="eastAsia"/>
+        </w:rPr>
+        <w:t>2.</w:t>
+      </w:r>
+      <w:r>
+        <w:rPr>
+          <w:rFonts w:hint="eastAsia"/>
+        </w:rPr>
+        <w:t>导入容器</w:t>
+      </w:r>
+    </w:p>
+    <w:p>
+      <w:pPr>
+        <w:rPr>
+          <w:rFonts w:hint="eastAsia"/>
+        </w:rPr>
+      </w:pPr>
+      <w:proofErr w:type="spellStart"/>
+      <w:proofErr w:type="gramStart"/>
+      <w:r>
+        <w:rPr>
+          <w:rFonts w:hint="eastAsia"/>
+        </w:rPr>
+        <w:t>docker</w:t>
+      </w:r>
+      <w:proofErr w:type="spellEnd"/>
+      <w:proofErr w:type="gramEnd"/>
+      <w:r>
+        <w:rPr>
+          <w:rFonts w:hint="eastAsia"/>
+        </w:rPr>
+        <w:t xml:space="preserve"> [container] import</w:t>
+      </w:r>
+    </w:p>
+    <w:p>
+      <w:pPr>
+        <w:rPr>
+          <w:rFonts w:hint="eastAsia"/>
+        </w:rPr>
+      </w:pPr>
+    </w:p>
+    <w:p>
+      <w:pPr>
+        <w:pStyle w:val="2"/>
+        <w:rPr>
+          <w:rFonts w:hint="eastAsia"/>
+          <w:sz w:val="28"/>
+        </w:rPr>
+      </w:pPr>
+      <w:r>
+        <w:rPr>
+          <w:rFonts w:hint="eastAsia"/>
+          <w:sz w:val="28"/>
+        </w:rPr>
+        <w:t>4</w:t>
+      </w:r>
+      <w:r>
+        <w:rPr>
+          <w:rFonts w:hint="eastAsia"/>
+          <w:sz w:val="28"/>
+        </w:rPr>
+        <w:t>.</w:t>
+      </w:r>
+      <w:r>
+        <w:rPr>
+          <w:rFonts w:hint="eastAsia"/>
+          <w:sz w:val="28"/>
+        </w:rPr>
+        <w:t>6</w:t>
+      </w:r>
+      <w:r>
+        <w:rPr>
+          <w:rFonts w:hint="eastAsia"/>
+          <w:sz w:val="28"/>
+        </w:rPr>
+        <w:t xml:space="preserve"> </w:t>
+      </w:r>
+      <w:r>
+        <w:rPr>
+          <w:rFonts w:hint="eastAsia"/>
+          <w:sz w:val="28"/>
+        </w:rPr>
+        <w:t>查看容器</w:t>
+      </w:r>
+    </w:p>
+    <w:p>
+      <w:pPr>
+        <w:rPr>
+          <w:rFonts w:hint="eastAsia"/>
+        </w:rPr>
+      </w:pPr>
+      <w:r>
+        <w:rPr>
+          <w:rFonts w:hint="eastAsia"/>
+        </w:rPr>
+        <w:t>1.</w:t>
+      </w:r>
+      <w:r>
+        <w:rPr>
+          <w:rFonts w:hint="eastAsia"/>
+        </w:rPr>
+        <w:t>查看容器详情</w:t>
+      </w:r>
+    </w:p>
+    <w:p>
+      <w:pPr>
+        <w:rPr>
+          <w:rFonts w:hint="eastAsia"/>
+        </w:rPr>
+      </w:pPr>
+      <w:proofErr w:type="spellStart"/>
+      <w:proofErr w:type="gramStart"/>
+      <w:r>
+        <w:rPr>
+          <w:rFonts w:hint="eastAsia"/>
+        </w:rPr>
+        <w:t>docker</w:t>
+      </w:r>
+      <w:proofErr w:type="spellEnd"/>
+      <w:proofErr w:type="gramEnd"/>
+      <w:r>
+        <w:rPr>
+          <w:rFonts w:hint="eastAsia"/>
+        </w:rPr>
+        <w:t xml:space="preserve"> [container] inspect</w:t>
+      </w:r>
+    </w:p>
+    <w:p>
+      <w:pPr>
+        <w:rPr>
+          <w:rFonts w:hint="eastAsia"/>
+        </w:rPr>
+      </w:pPr>
+    </w:p>
+    <w:p>
+      <w:pPr>
+        <w:rPr>
+          <w:rFonts w:hint="eastAsia"/>
+        </w:rPr>
+      </w:pPr>
+      <w:r>
+        <w:rPr>
+          <w:rFonts w:hint="eastAsia"/>
+        </w:rPr>
+        <w:t>2.</w:t>
+      </w:r>
+      <w:r>
+        <w:rPr>
+          <w:rFonts w:hint="eastAsia"/>
+        </w:rPr>
+        <w:t>查看容器内进程</w:t>
+      </w:r>
+    </w:p>
+    <w:p>
+      <w:pPr>
+        <w:rPr>
+          <w:rFonts w:hint="eastAsia"/>
+        </w:rPr>
+      </w:pPr>
+      <w:proofErr w:type="spellStart"/>
+      <w:proofErr w:type="gramStart"/>
+      <w:r>
+        <w:rPr>
+          <w:rFonts w:hint="eastAsia"/>
+        </w:rPr>
+        <w:t>docker</w:t>
+      </w:r>
+      <w:proofErr w:type="spellEnd"/>
+      <w:proofErr w:type="gramEnd"/>
+      <w:r>
+        <w:rPr>
+          <w:rFonts w:hint="eastAsia"/>
+        </w:rPr>
+        <w:t xml:space="preserve"> [container] top</w:t>
+      </w:r>
+    </w:p>
+    <w:p>
+      <w:pPr>
+        <w:rPr>
+          <w:rFonts w:hint="eastAsia"/>
+        </w:rPr>
+      </w:pPr>
+    </w:p>
+    <w:p>
+      <w:pPr>
+        <w:rPr>
+          <w:rFonts w:hint="eastAsia"/>
+        </w:rPr>
+      </w:pPr>
+      <w:r>
+        <w:rPr>
+          <w:rFonts w:hint="eastAsia"/>
+        </w:rPr>
+        <w:t>3.</w:t>
+      </w:r>
+      <w:r>
+        <w:rPr>
+          <w:rFonts w:hint="eastAsia"/>
+        </w:rPr>
+        <w:t>查看统计信息</w:t>
+      </w:r>
+    </w:p>
+    <w:p>
+      <w:pPr>
+        <w:rPr>
+          <w:rFonts w:hint="eastAsia"/>
+        </w:rPr>
+      </w:pPr>
+      <w:proofErr w:type="spellStart"/>
+      <w:proofErr w:type="gramStart"/>
+      <w:r>
+        <w:rPr>
+          <w:rFonts w:hint="eastAsia"/>
+        </w:rPr>
+        <w:t>docker</w:t>
+      </w:r>
+      <w:proofErr w:type="spellEnd"/>
+      <w:proofErr w:type="gramEnd"/>
+      <w:r>
+        <w:rPr>
+          <w:rFonts w:hint="eastAsia"/>
+        </w:rPr>
+        <w:t xml:space="preserve"> [container] stats</w:t>
+      </w:r>
+    </w:p>
+    <w:p>
+      <w:pPr>
+        <w:rPr>
+          <w:rFonts w:hint="eastAsia"/>
+        </w:rPr>
+      </w:pPr>
+    </w:p>
+    <w:p>
+      <w:pPr>
+        <w:pStyle w:val="2"/>
+        <w:rPr>
+          <w:rFonts w:hint="eastAsia"/>
+          <w:sz w:val="28"/>
+        </w:rPr>
+      </w:pPr>
+      <w:r>
+        <w:rPr>
+          <w:rFonts w:hint="eastAsia"/>
+          <w:sz w:val="28"/>
+        </w:rPr>
+        <w:t>4</w:t>
+      </w:r>
+      <w:r>
+        <w:rPr>
+          <w:rFonts w:hint="eastAsia"/>
+          <w:sz w:val="28"/>
+        </w:rPr>
+        <w:t>.</w:t>
+      </w:r>
+      <w:r>
+        <w:rPr>
+          <w:rFonts w:hint="eastAsia"/>
+          <w:sz w:val="28"/>
+        </w:rPr>
+        <w:t>7</w:t>
+      </w:r>
+      <w:r>
+        <w:rPr>
+          <w:rFonts w:hint="eastAsia"/>
+          <w:sz w:val="28"/>
+        </w:rPr>
+        <w:t xml:space="preserve"> </w:t>
+      </w:r>
+      <w:r>
+        <w:rPr>
+          <w:rFonts w:hint="eastAsia"/>
+          <w:sz w:val="28"/>
+        </w:rPr>
+        <w:t>其他容器命令</w:t>
+      </w:r>
+    </w:p>
+    <w:p>
+      <w:pPr>
+        <w:rPr>
+          <w:rFonts w:hint="eastAsia"/>
+        </w:rPr>
+      </w:pPr>
+      <w:r>
+        <w:rPr>
+          <w:rFonts w:hint="eastAsia"/>
+        </w:rPr>
+        <w:t>1.</w:t>
+      </w:r>
+      <w:r>
+        <w:rPr>
+          <w:rFonts w:hint="eastAsia"/>
+        </w:rPr>
+        <w:t>复制文件</w:t>
+      </w:r>
+    </w:p>
+    <w:p>
+      <w:pPr>
+        <w:rPr>
+          <w:rFonts w:hint="eastAsia"/>
+        </w:rPr>
+      </w:pPr>
+      <w:proofErr w:type="spellStart"/>
+      <w:proofErr w:type="gramStart"/>
+      <w:r>
+        <w:rPr>
+          <w:rFonts w:hint="eastAsia"/>
+        </w:rPr>
+        <w:t>docker</w:t>
+      </w:r>
+      <w:proofErr w:type="spellEnd"/>
+      <w:proofErr w:type="gramEnd"/>
+      <w:r>
+        <w:rPr>
+          <w:rFonts w:hint="eastAsia"/>
+        </w:rPr>
+        <w:t xml:space="preserve"> [container] </w:t>
+      </w:r>
+      <w:proofErr w:type="spellStart"/>
+      <w:r>
+        <w:rPr>
+          <w:rFonts w:hint="eastAsia"/>
+        </w:rPr>
+        <w:t>cp</w:t>
+      </w:r>
+      <w:proofErr w:type="spellEnd"/>
+    </w:p>
+    <w:p>
+      <w:pPr>
+        <w:rPr>
+          <w:rFonts w:hint="eastAsia"/>
+        </w:rPr>
+      </w:pPr>
+    </w:p>
+    <w:p>
+      <w:pPr>
+        <w:rPr>
+          <w:rFonts w:hint="eastAsia"/>
+        </w:rPr>
+      </w:pPr>
+      <w:r>
+        <w:rPr>
+          <w:rFonts w:hint="eastAsia"/>
+        </w:rPr>
+        <w:t>2.</w:t>
+      </w:r>
+      <w:r>
+        <w:rPr>
+          <w:rFonts w:hint="eastAsia"/>
+        </w:rPr>
+        <w:t>查看变更</w:t>
+      </w:r>
+    </w:p>
+    <w:p>
+      <w:pPr>
+        <w:rPr>
+          <w:rFonts w:hint="eastAsia"/>
+        </w:rPr>
+      </w:pPr>
+      <w:proofErr w:type="spellStart"/>
+      <w:proofErr w:type="gramStart"/>
+      <w:r>
+        <w:rPr>
+          <w:rFonts w:hint="eastAsia"/>
+        </w:rPr>
+        <w:t>docker</w:t>
+      </w:r>
+      <w:proofErr w:type="spellEnd"/>
+      <w:proofErr w:type="gramEnd"/>
+      <w:r>
+        <w:rPr>
+          <w:rFonts w:hint="eastAsia"/>
+        </w:rPr>
+        <w:t xml:space="preserve"> [container] diff</w:t>
+      </w:r>
+    </w:p>
+    <w:p>
+      <w:pPr>
+        <w:rPr>
+          <w:rFonts w:hint="eastAsia"/>
+        </w:rPr>
+      </w:pPr>
+    </w:p>
+    <w:p>
+      <w:pPr>
+        <w:rPr>
+          <w:rFonts w:hint="eastAsia"/>
+        </w:rPr>
+      </w:pPr>
+      <w:r>
+        <w:rPr>
+          <w:rFonts w:hint="eastAsia"/>
+        </w:rPr>
+        <w:t>3.</w:t>
+      </w:r>
+      <w:r>
+        <w:rPr>
+          <w:rFonts w:hint="eastAsia"/>
+        </w:rPr>
+        <w:t>查看端口映射</w:t>
+      </w:r>
+    </w:p>
+    <w:p>
+      <w:pPr>
+        <w:rPr>
+          <w:rFonts w:hint="eastAsia"/>
+        </w:rPr>
+      </w:pPr>
+      <w:proofErr w:type="spellStart"/>
+      <w:proofErr w:type="gramStart"/>
+      <w:r>
+        <w:rPr>
+          <w:rFonts w:hint="eastAsia"/>
+        </w:rPr>
+        <w:t>docker</w:t>
+      </w:r>
+      <w:proofErr w:type="spellEnd"/>
+      <w:proofErr w:type="gramEnd"/>
+      <w:r>
+        <w:rPr>
+          <w:rFonts w:hint="eastAsia"/>
+        </w:rPr>
+        <w:t xml:space="preserve"> [container] port</w:t>
+      </w:r>
+    </w:p>
+    <w:p>
+      <w:pPr>
+        <w:rPr>
+          <w:rFonts w:hint="eastAsia"/>
+        </w:rPr>
+      </w:pPr>
+    </w:p>
+    <w:p>
+      <w:pPr>
+        <w:rPr>
+          <w:rFonts w:hint="eastAsia"/>
+        </w:rPr>
+      </w:pPr>
+      <w:r>
+        <w:rPr>
+          <w:rFonts w:hint="eastAsia"/>
+        </w:rPr>
+        <w:t>4.</w:t>
+      </w:r>
+      <w:r>
+        <w:rPr>
+          <w:rFonts w:hint="eastAsia"/>
+        </w:rPr>
+        <w:t>更新配置</w:t>
+      </w:r>
+    </w:p>
+    <w:p>
+      <w:pPr>
+        <w:rPr>
+          <w:rFonts w:hint="eastAsia"/>
+        </w:rPr>
+      </w:pPr>
+      <w:proofErr w:type="spellStart"/>
+      <w:proofErr w:type="gramStart"/>
+      <w:r>
+        <w:rPr>
+          <w:rFonts w:hint="eastAsia"/>
+        </w:rPr>
+        <w:t>docker</w:t>
+      </w:r>
+      <w:proofErr w:type="spellEnd"/>
+      <w:proofErr w:type="gramEnd"/>
+      <w:r>
+        <w:rPr>
+          <w:rFonts w:hint="eastAsia"/>
+        </w:rPr>
+        <w:t xml:space="preserve"> [container] update</w:t>
+      </w:r>
+    </w:p>
+    <w:p>
+      <w:pPr>
         <w:sectPr>
           <w:pgSz w:w="11906" w:h="16838"/>
           <w:pgMar w:top="1440" w:right="1800" w:bottom="1440" w:left="1800" w:header="851" w:footer="992" w:gutter="0"/>
@@ -389,6 +3087,353 @@
     </w:p>
     <w:p>
       <w:pPr>
+        <w:pStyle w:val="2"/>
+        <w:rPr>
+          <w:rFonts w:hint="eastAsia"/>
+          <w:sz w:val="28"/>
+        </w:rPr>
+      </w:pPr>
+      <w:r>
+        <w:rPr>
+          <w:rFonts w:hint="eastAsia"/>
+          <w:sz w:val="28"/>
+        </w:rPr>
+        <w:t>5.1</w:t>
+      </w:r>
+      <w:r>
+        <w:rPr>
+          <w:rFonts w:hint="eastAsia"/>
+          <w:sz w:val="28"/>
+        </w:rPr>
+        <w:t xml:space="preserve"> </w:t>
+      </w:r>
+      <w:proofErr w:type="spellStart"/>
+      <w:r>
+        <w:rPr>
+          <w:rFonts w:hint="eastAsia"/>
+          <w:sz w:val="28"/>
+        </w:rPr>
+        <w:t>Docker</w:t>
+      </w:r>
+      <w:proofErr w:type="spellEnd"/>
+      <w:r>
+        <w:rPr>
+          <w:rFonts w:hint="eastAsia"/>
+          <w:sz w:val="28"/>
+        </w:rPr>
+        <w:t xml:space="preserve"> Hub</w:t>
+      </w:r>
+      <w:r>
+        <w:rPr>
+          <w:rFonts w:hint="eastAsia"/>
+          <w:sz w:val="28"/>
+        </w:rPr>
+        <w:t>公共镜像市场</w:t>
+      </w:r>
+    </w:p>
+    <w:p>
+      <w:pPr>
+        <w:rPr>
+          <w:rFonts w:hint="eastAsia"/>
+        </w:rPr>
+      </w:pPr>
+      <w:r>
+        <w:rPr>
+          <w:rFonts w:hint="eastAsia"/>
+        </w:rPr>
+        <w:t>1.</w:t>
+      </w:r>
+      <w:r>
+        <w:rPr>
+          <w:rFonts w:hint="eastAsia"/>
+        </w:rPr>
+        <w:t>登录</w:t>
+      </w:r>
+    </w:p>
+    <w:p>
+      <w:pPr>
+        <w:rPr>
+          <w:rFonts w:hint="eastAsia"/>
+        </w:rPr>
+      </w:pPr>
+      <w:proofErr w:type="spellStart"/>
+      <w:proofErr w:type="gramStart"/>
+      <w:r>
+        <w:rPr>
+          <w:rFonts w:hint="eastAsia"/>
+        </w:rPr>
+        <w:t>docker</w:t>
+      </w:r>
+      <w:proofErr w:type="spellEnd"/>
+      <w:proofErr w:type="gramEnd"/>
+      <w:r>
+        <w:rPr>
+          <w:rFonts w:hint="eastAsia"/>
+        </w:rPr>
+        <w:t xml:space="preserve"> login</w:t>
+      </w:r>
+    </w:p>
+    <w:p>
+      <w:pPr>
+        <w:rPr>
+          <w:rFonts w:hint="eastAsia"/>
+        </w:rPr>
+      </w:pPr>
+    </w:p>
+    <w:p>
+      <w:pPr>
+        <w:rPr>
+          <w:rFonts w:hint="eastAsia"/>
+        </w:rPr>
+      </w:pPr>
+      <w:r>
+        <w:rPr>
+          <w:rFonts w:hint="eastAsia"/>
+        </w:rPr>
+        <w:t>2.</w:t>
+      </w:r>
+      <w:r>
+        <w:rPr>
+          <w:rFonts w:hint="eastAsia"/>
+        </w:rPr>
+        <w:t>基本操作</w:t>
+      </w:r>
+    </w:p>
+    <w:p>
+      <w:pPr>
+        <w:rPr>
+          <w:rFonts w:hint="eastAsia"/>
+        </w:rPr>
+      </w:pPr>
+      <w:proofErr w:type="spellStart"/>
+      <w:proofErr w:type="gramStart"/>
+      <w:r>
+        <w:rPr>
+          <w:rFonts w:hint="eastAsia"/>
+        </w:rPr>
+        <w:t>docker</w:t>
+      </w:r>
+      <w:proofErr w:type="spellEnd"/>
+      <w:proofErr w:type="gramEnd"/>
+      <w:r>
+        <w:rPr>
+          <w:rFonts w:hint="eastAsia"/>
+        </w:rPr>
+        <w:t xml:space="preserve"> search </w:t>
+      </w:r>
+    </w:p>
+    <w:p>
+      <w:pPr>
+        <w:rPr>
+          <w:rFonts w:hint="eastAsia"/>
+        </w:rPr>
+      </w:pPr>
+      <w:proofErr w:type="spellStart"/>
+      <w:proofErr w:type="gramStart"/>
+      <w:r>
+        <w:rPr>
+          <w:rFonts w:hint="eastAsia"/>
+        </w:rPr>
+        <w:t>docker</w:t>
+      </w:r>
+      <w:proofErr w:type="spellEnd"/>
+      <w:proofErr w:type="gramEnd"/>
+      <w:r>
+        <w:rPr>
+          <w:rFonts w:hint="eastAsia"/>
+        </w:rPr>
+        <w:t xml:space="preserve"> pull</w:t>
+      </w:r>
+    </w:p>
+    <w:p>
+      <w:pPr>
+        <w:rPr>
+          <w:rFonts w:hint="eastAsia"/>
+        </w:rPr>
+      </w:pPr>
+    </w:p>
+    <w:p>
+      <w:pPr>
+        <w:rPr>
+          <w:rFonts w:hint="eastAsia"/>
+        </w:rPr>
+      </w:pPr>
+      <w:r>
+        <w:rPr>
+          <w:rFonts w:hint="eastAsia"/>
+        </w:rPr>
+        <w:t>3.</w:t>
+      </w:r>
+      <w:r>
+        <w:rPr>
+          <w:rFonts w:hint="eastAsia"/>
+        </w:rPr>
+        <w:t>自动创建</w:t>
+      </w:r>
+    </w:p>
+    <w:p>
+      <w:pPr>
+        <w:rPr>
+          <w:rFonts w:hint="eastAsia"/>
+        </w:rPr>
+      </w:pPr>
+    </w:p>
+    <w:p>
+      <w:pPr>
+        <w:pStyle w:val="2"/>
+        <w:rPr>
+          <w:rFonts w:hint="eastAsia"/>
+          <w:sz w:val="28"/>
+        </w:rPr>
+      </w:pPr>
+      <w:r>
+        <w:rPr>
+          <w:rFonts w:hint="eastAsia"/>
+          <w:sz w:val="28"/>
+        </w:rPr>
+        <w:t>5.2</w:t>
+      </w:r>
+      <w:r>
+        <w:rPr>
+          <w:rFonts w:hint="eastAsia"/>
+          <w:sz w:val="28"/>
+        </w:rPr>
+        <w:t xml:space="preserve"> </w:t>
+      </w:r>
+      <w:r>
+        <w:rPr>
+          <w:rFonts w:hint="eastAsia"/>
+          <w:sz w:val="28"/>
+        </w:rPr>
+        <w:t>第三方镜像市场</w:t>
+      </w:r>
+    </w:p>
+    <w:p>
+      <w:pPr>
+        <w:rPr>
+          <w:rFonts w:hint="eastAsia"/>
+        </w:rPr>
+      </w:pPr>
+    </w:p>
+    <w:p>
+      <w:pPr>
+        <w:pStyle w:val="2"/>
+        <w:rPr>
+          <w:rFonts w:hint="eastAsia"/>
+          <w:sz w:val="28"/>
+        </w:rPr>
+      </w:pPr>
+      <w:r>
+        <w:rPr>
+          <w:rFonts w:hint="eastAsia"/>
+          <w:sz w:val="28"/>
+        </w:rPr>
+        <w:t>5.3</w:t>
+      </w:r>
+      <w:r>
+        <w:rPr>
+          <w:rFonts w:hint="eastAsia"/>
+          <w:sz w:val="28"/>
+        </w:rPr>
+        <w:t xml:space="preserve"> </w:t>
+      </w:r>
+      <w:r>
+        <w:rPr>
+          <w:rFonts w:hint="eastAsia"/>
+          <w:sz w:val="28"/>
+        </w:rPr>
+        <w:t>搭建本地私有仓库</w:t>
+      </w:r>
+    </w:p>
+    <w:p>
+      <w:pPr>
+        <w:rPr>
+          <w:rFonts w:hint="eastAsia"/>
+        </w:rPr>
+      </w:pPr>
+      <w:r>
+        <w:rPr>
+          <w:rFonts w:hint="eastAsia"/>
+        </w:rPr>
+        <w:t>1.</w:t>
+      </w:r>
+      <w:r>
+        <w:rPr>
+          <w:rFonts w:hint="eastAsia"/>
+        </w:rPr>
+        <w:t>使用</w:t>
+      </w:r>
+      <w:proofErr w:type="spellStart"/>
+      <w:r>
+        <w:rPr>
+          <w:rFonts w:hint="eastAsia"/>
+        </w:rPr>
+        <w:t>redistry</w:t>
+      </w:r>
+      <w:proofErr w:type="spellEnd"/>
+      <w:r>
+        <w:rPr>
+          <w:rFonts w:hint="eastAsia"/>
+        </w:rPr>
+        <w:t>镜像创建私有仓库</w:t>
+      </w:r>
+    </w:p>
+    <w:p>
+      <w:pPr>
+        <w:rPr>
+          <w:rFonts w:hint="eastAsia"/>
+        </w:rPr>
+      </w:pPr>
+    </w:p>
+    <w:p>
+      <w:pPr>
+        <w:rPr>
+          <w:rFonts w:hint="eastAsia"/>
+        </w:rPr>
+      </w:pPr>
+      <w:r>
+        <w:rPr>
+          <w:rFonts w:hint="eastAsia"/>
+        </w:rPr>
+        <w:t>2.</w:t>
+      </w:r>
+      <w:r>
+        <w:rPr>
+          <w:rFonts w:hint="eastAsia"/>
+        </w:rPr>
+        <w:t>管理私有仓库</w:t>
+      </w:r>
+    </w:p>
+    <w:p>
+      <w:pPr>
+        <w:rPr>
+          <w:rFonts w:hint="eastAsia"/>
+        </w:rPr>
+      </w:pPr>
+    </w:p>
+    <w:p>
+      <w:pPr>
+        <w:rPr>
+          <w:rFonts w:hint="eastAsia"/>
+        </w:rPr>
+      </w:pPr>
+    </w:p>
+    <w:p>
+      <w:pPr>
+        <w:rPr>
+          <w:rFonts w:hint="eastAsia"/>
+        </w:rPr>
+      </w:pPr>
+    </w:p>
+    <w:p>
+      <w:pPr>
+        <w:rPr>
+          <w:rFonts w:hint="eastAsia"/>
+        </w:rPr>
+      </w:pPr>
+    </w:p>
+    <w:p>
+      <w:pPr>
         <w:pStyle w:val="1"/>
         <w:rPr>
           <w:sz w:val="30"/>
@@ -463,6 +3508,7 @@
         <w:t>数据管理</w:t>
       </w:r>
     </w:p>
+    <w:p/>
     <w:p>
       <w:pPr>
         <w:pStyle w:val="1"/>
@@ -529,6 +3575,7 @@
         <w:t>端口映射与容器互联</w:t>
       </w:r>
     </w:p>
+    <w:p/>
     <w:p>
       <w:pPr>
         <w:pStyle w:val="1"/>
@@ -548,7 +3595,6 @@
       <w:pPr>
         <w:pStyle w:val="1"/>
         <w:rPr>
-          <w:rFonts w:hint="eastAsia"/>
           <w:sz w:val="30"/>
           <w:szCs w:val="30"/>
         </w:rPr>
@@ -601,15 +3647,7 @@
           <w:sz w:val="30"/>
           <w:szCs w:val="30"/>
         </w:rPr>
-        <w:t>Docker</w:t>
-      </w:r>
-      <w:r>
-        <w:rPr>
-          <w:rFonts w:hint="eastAsia"/>
-          <w:sz w:val="30"/>
-          <w:szCs w:val="30"/>
-        </w:rPr>
-        <w:t>file</w:t>
+        <w:t>Dockerfile</w:t>
       </w:r>
       <w:proofErr w:type="spellEnd"/>
       <w:r>
@@ -640,7 +3678,6 @@
       <w:pPr>
         <w:pStyle w:val="1"/>
         <w:rPr>
-          <w:rFonts w:hint="eastAsia"/>
           <w:sz w:val="30"/>
           <w:szCs w:val="30"/>
         </w:rPr>
@@ -706,7 +3743,6 @@
       <w:pPr>
         <w:pStyle w:val="1"/>
         <w:rPr>
-          <w:rFonts w:hint="eastAsia"/>
           <w:sz w:val="30"/>
           <w:szCs w:val="30"/>
         </w:rPr>
@@ -788,7 +3824,6 @@
       <w:pPr>
         <w:pStyle w:val="1"/>
         <w:rPr>
-          <w:rFonts w:hint="eastAsia"/>
           <w:sz w:val="30"/>
           <w:szCs w:val="30"/>
         </w:rPr>
@@ -854,7 +3889,6 @@
       <w:pPr>
         <w:pStyle w:val="1"/>
         <w:rPr>
-          <w:rFonts w:hint="eastAsia"/>
           <w:sz w:val="30"/>
           <w:szCs w:val="30"/>
         </w:rPr>
@@ -920,7 +3954,6 @@
       <w:pPr>
         <w:pStyle w:val="1"/>
         <w:rPr>
-          <w:rFonts w:hint="eastAsia"/>
           <w:sz w:val="30"/>
           <w:szCs w:val="30"/>
         </w:rPr>
@@ -986,7 +4019,6 @@
       <w:pPr>
         <w:pStyle w:val="1"/>
         <w:rPr>
-          <w:rFonts w:hint="eastAsia"/>
           <w:sz w:val="30"/>
           <w:szCs w:val="30"/>
         </w:rPr>
@@ -1052,7 +4084,6 @@
       <w:pPr>
         <w:pStyle w:val="1"/>
         <w:rPr>
-          <w:rFonts w:hint="eastAsia"/>
           <w:sz w:val="30"/>
           <w:szCs w:val="30"/>
         </w:rPr>
@@ -1118,7 +4149,6 @@
       <w:pPr>
         <w:pStyle w:val="1"/>
         <w:rPr>
-          <w:rFonts w:hint="eastAsia"/>
           <w:sz w:val="30"/>
           <w:szCs w:val="30"/>
         </w:rPr>
@@ -1184,7 +4214,6 @@
       <w:pPr>
         <w:pStyle w:val="1"/>
         <w:rPr>
-          <w:rFonts w:hint="eastAsia"/>
           <w:sz w:val="30"/>
           <w:szCs w:val="30"/>
         </w:rPr>
@@ -1250,7 +4279,6 @@
       <w:pPr>
         <w:pStyle w:val="1"/>
         <w:rPr>
-          <w:rFonts w:hint="eastAsia"/>
           <w:sz w:val="30"/>
           <w:szCs w:val="30"/>
         </w:rPr>
@@ -1316,7 +4344,6 @@
       <w:pPr>
         <w:pStyle w:val="1"/>
         <w:rPr>
-          <w:rFonts w:hint="eastAsia"/>
           <w:sz w:val="30"/>
           <w:szCs w:val="30"/>
         </w:rPr>
@@ -1382,7 +4409,6 @@
       <w:pPr>
         <w:pStyle w:val="1"/>
         <w:rPr>
-          <w:rFonts w:hint="eastAsia"/>
           <w:sz w:val="30"/>
           <w:szCs w:val="30"/>
         </w:rPr>
@@ -1448,7 +4474,6 @@
       <w:pPr>
         <w:pStyle w:val="1"/>
         <w:rPr>
-          <w:rFonts w:hint="eastAsia"/>
           <w:sz w:val="30"/>
           <w:szCs w:val="30"/>
         </w:rPr>
@@ -1534,7 +4559,6 @@
       <w:pPr>
         <w:pStyle w:val="1"/>
         <w:rPr>
-          <w:rFonts w:hint="eastAsia"/>
           <w:sz w:val="30"/>
           <w:szCs w:val="30"/>
         </w:rPr>
@@ -1618,7 +4642,6 @@
       <w:pPr>
         <w:pStyle w:val="1"/>
         <w:rPr>
-          <w:rFonts w:hint="eastAsia"/>
           <w:sz w:val="30"/>
           <w:szCs w:val="30"/>
         </w:rPr>
@@ -1702,7 +4725,6 @@
       <w:pPr>
         <w:pStyle w:val="1"/>
         <w:rPr>
-          <w:rFonts w:hint="eastAsia"/>
           <w:sz w:val="30"/>
           <w:szCs w:val="30"/>
         </w:rPr>
@@ -1786,7 +4808,6 @@
       <w:pPr>
         <w:pStyle w:val="1"/>
         <w:rPr>
-          <w:rFonts w:hint="eastAsia"/>
           <w:sz w:val="30"/>
           <w:szCs w:val="30"/>
         </w:rPr>
@@ -1870,7 +4891,6 @@
       <w:pPr>
         <w:pStyle w:val="1"/>
         <w:rPr>
-          <w:rFonts w:hint="eastAsia"/>
           <w:sz w:val="30"/>
           <w:szCs w:val="30"/>
         </w:rPr>
@@ -1954,7 +4974,6 @@
       <w:pPr>
         <w:pStyle w:val="1"/>
         <w:rPr>
-          <w:rFonts w:hint="eastAsia"/>
           <w:sz w:val="30"/>
           <w:szCs w:val="30"/>
         </w:rPr>
@@ -2016,17 +5035,7 @@
           <w:sz w:val="30"/>
           <w:szCs w:val="30"/>
         </w:rPr>
-        <w:t>生产级容器集群</w:t>
-      </w:r>
-      <w:bookmarkStart w:id="0" w:name="_GoBack"/>
-      <w:bookmarkEnd w:id="0"/>
-      <w:r>
-        <w:rPr>
-          <w:rFonts w:hint="eastAsia"/>
-          <w:sz w:val="30"/>
-          <w:szCs w:val="30"/>
-        </w:rPr>
-        <w:t>平台</w:t>
+        <w:t>生产级容器集群平台</w:t>
       </w:r>
     </w:p>
     <w:p>
@@ -2287,6 +5296,29 @@
       <w:szCs w:val="44"/>
     </w:rPr>
   </w:style>
+  <w:style w:type="paragraph" w:styleId="2">
+    <w:name w:val="heading 2"/>
+    <w:basedOn w:val="a"/>
+    <w:next w:val="a"/>
+    <w:link w:val="2Char"/>
+    <w:uiPriority w:val="9"/>
+    <w:unhideWhenUsed/>
+    <w:qFormat/>
+    <w:rsid w:val="00025815"/>
+    <w:pPr>
+      <w:keepNext/>
+      <w:keepLines/>
+      <w:spacing w:before="260" w:after="260" w:line="416" w:lineRule="auto"/>
+      <w:outlineLvl w:val="1"/>
+    </w:pPr>
+    <w:rPr>
+      <w:rFonts w:asciiTheme="majorHAnsi" w:eastAsiaTheme="majorEastAsia" w:hAnsiTheme="majorHAnsi" w:cstheme="majorBidi"/>
+      <w:b/>
+      <w:bCs/>
+      <w:sz w:val="32"/>
+      <w:szCs w:val="32"/>
+    </w:rPr>
+  </w:style>
   <w:style w:type="character" w:default="1" w:styleId="a0">
     <w:name w:val="Default Paragraph Font"/>
     <w:uiPriority w:val="1"/>
@@ -2326,6 +5358,20 @@
       <w:kern w:val="44"/>
       <w:sz w:val="44"/>
       <w:szCs w:val="44"/>
+    </w:rPr>
+  </w:style>
+  <w:style w:type="character" w:customStyle="1" w:styleId="2Char">
+    <w:name w:val="标题 2 Char"/>
+    <w:basedOn w:val="a0"/>
+    <w:link w:val="2"/>
+    <w:uiPriority w:val="9"/>
+    <w:rsid w:val="00025815"/>
+    <w:rPr>
+      <w:rFonts w:asciiTheme="majorHAnsi" w:eastAsiaTheme="majorEastAsia" w:hAnsiTheme="majorHAnsi" w:cstheme="majorBidi"/>
+      <w:b/>
+      <w:bCs/>
+      <w:sz w:val="32"/>
+      <w:szCs w:val="32"/>
     </w:rPr>
   </w:style>
 </w:styles>
@@ -2514,6 +5560,29 @@
       <w:szCs w:val="44"/>
     </w:rPr>
   </w:style>
+  <w:style w:type="paragraph" w:styleId="2">
+    <w:name w:val="heading 2"/>
+    <w:basedOn w:val="a"/>
+    <w:next w:val="a"/>
+    <w:link w:val="2Char"/>
+    <w:uiPriority w:val="9"/>
+    <w:unhideWhenUsed/>
+    <w:qFormat/>
+    <w:rsid w:val="00025815"/>
+    <w:pPr>
+      <w:keepNext/>
+      <w:keepLines/>
+      <w:spacing w:before="260" w:after="260" w:line="416" w:lineRule="auto"/>
+      <w:outlineLvl w:val="1"/>
+    </w:pPr>
+    <w:rPr>
+      <w:rFonts w:asciiTheme="majorHAnsi" w:eastAsiaTheme="majorEastAsia" w:hAnsiTheme="majorHAnsi" w:cstheme="majorBidi"/>
+      <w:b/>
+      <w:bCs/>
+      <w:sz w:val="32"/>
+      <w:szCs w:val="32"/>
+    </w:rPr>
+  </w:style>
   <w:style w:type="character" w:default="1" w:styleId="a0">
     <w:name w:val="Default Paragraph Font"/>
     <w:uiPriority w:val="1"/>
@@ -2553,6 +5622,20 @@
       <w:kern w:val="44"/>
       <w:sz w:val="44"/>
       <w:szCs w:val="44"/>
+    </w:rPr>
+  </w:style>
+  <w:style w:type="character" w:customStyle="1" w:styleId="2Char">
+    <w:name w:val="标题 2 Char"/>
+    <w:basedOn w:val="a0"/>
+    <w:link w:val="2"/>
+    <w:uiPriority w:val="9"/>
+    <w:rsid w:val="00025815"/>
+    <w:rPr>
+      <w:rFonts w:asciiTheme="majorHAnsi" w:eastAsiaTheme="majorEastAsia" w:hAnsiTheme="majorHAnsi" w:cstheme="majorBidi"/>
+      <w:b/>
+      <w:bCs/>
+      <w:sz w:val="32"/>
+      <w:szCs w:val="32"/>
     </w:rPr>
   </w:style>
 </w:styles>
@@ -2848,7 +5931,7 @@
 </file>
 
 <file path=customXml/itemProps1.xml><?xml version="1.0" encoding="utf-8"?>
-<ds:datastoreItem xmlns:ds="http://schemas.openxmlformats.org/officeDocument/2006/customXml" ds:itemID="{26C6F47C-3404-49D4-9B12-2E7128A09605}">
+<ds:datastoreItem xmlns:ds="http://schemas.openxmlformats.org/officeDocument/2006/customXml" ds:itemID="{3936AA70-FC05-4C77-8FE6-71ED1CC20810}">
   <ds:schemaRefs>
     <ds:schemaRef ds:uri="http://schemas.openxmlformats.org/officeDocument/2006/bibliography"/>
   </ds:schemaRefs>

</xml_diff>